<commit_message>
Start of AI logic
</commit_message>
<xml_diff>
--- a/Documents/GameMasterReportDocument.docx
+++ b/Documents/GameMasterReportDocument.docx
@@ -57,6 +57,7 @@
           <w:lang w:val="fr-CA"/>
         </w:rPr>
       </w:pPr>
+      <w:proofErr w:type="spellStart"/>
       <w:r>
         <w:rPr>
           <w:b/>
@@ -66,6 +67,7 @@
         </w:rPr>
         <w:t>GameMaster</w:t>
       </w:r>
+      <w:proofErr w:type="spellEnd"/>
       <w:r>
         <w:rPr>
           <w:b/>
@@ -450,7 +452,7 @@
             </w:rPr>
             <w:fldChar w:fldCharType="separate"/>
           </w:r>
-          <w:hyperlink w:anchor="_Toc118812065" w:history="1">
+          <w:hyperlink w:anchor="_Toc119430768" w:history="1">
             <w:r>
               <w:rPr>
                 <w:rStyle w:val="Hyperlink"/>
@@ -477,7 +479,7 @@
                 <w:noProof/>
                 <w:webHidden/>
               </w:rPr>
-              <w:instrText xml:space="preserve"> PAGEREF _Toc118812065 \h </w:instrText>
+              <w:instrText xml:space="preserve"> PAGEREF _Toc119430768 \h </w:instrText>
             </w:r>
             <w:r>
               <w:rPr>
@@ -519,7 +521,7 @@
               <w:noProof/>
             </w:rPr>
           </w:pPr>
-          <w:hyperlink w:anchor="_Toc118812066" w:history="1">
+          <w:hyperlink w:anchor="_Toc119430769" w:history="1">
             <w:r>
               <w:rPr>
                 <w:rStyle w:val="Hyperlink"/>
@@ -547,7 +549,7 @@
                 <w:noProof/>
                 <w:webHidden/>
               </w:rPr>
-              <w:instrText xml:space="preserve"> PAGEREF _Toc118812066 \h </w:instrText>
+              <w:instrText xml:space="preserve"> PAGEREF _Toc119430769 \h </w:instrText>
             </w:r>
             <w:r>
               <w:rPr>
@@ -589,7 +591,7 @@
               <w:noProof/>
             </w:rPr>
           </w:pPr>
-          <w:hyperlink w:anchor="_Toc118812067" w:history="1">
+          <w:hyperlink w:anchor="_Toc119430770" w:history="1">
             <w:r>
               <w:rPr>
                 <w:rStyle w:val="Hyperlink"/>
@@ -617,7 +619,7 @@
                 <w:noProof/>
                 <w:webHidden/>
               </w:rPr>
-              <w:instrText xml:space="preserve"> PAGEREF _Toc118812067 \h </w:instrText>
+              <w:instrText xml:space="preserve"> PAGEREF _Toc119430770 \h </w:instrText>
             </w:r>
             <w:r>
               <w:rPr>
@@ -659,7 +661,7 @@
               <w:noProof/>
             </w:rPr>
           </w:pPr>
-          <w:hyperlink w:anchor="_Toc118812068" w:history="1">
+          <w:hyperlink w:anchor="_Toc119430771" w:history="1">
             <w:r>
               <w:rPr>
                 <w:rStyle w:val="Hyperlink"/>
@@ -687,7 +689,7 @@
                 <w:noProof/>
                 <w:webHidden/>
               </w:rPr>
-              <w:instrText xml:space="preserve"> PAGEREF _Toc118812068 \h </w:instrText>
+              <w:instrText xml:space="preserve"> PAGEREF _Toc119430771 \h </w:instrText>
             </w:r>
             <w:r>
               <w:rPr>
@@ -729,7 +731,7 @@
               <w:noProof/>
             </w:rPr>
           </w:pPr>
-          <w:hyperlink w:anchor="_Toc118812069" w:history="1">
+          <w:hyperlink w:anchor="_Toc119430772" w:history="1">
             <w:r>
               <w:rPr>
                 <w:rStyle w:val="Hyperlink"/>
@@ -757,7 +759,7 @@
                 <w:noProof/>
                 <w:webHidden/>
               </w:rPr>
-              <w:instrText xml:space="preserve"> PAGEREF _Toc118812069 \h </w:instrText>
+              <w:instrText xml:space="preserve"> PAGEREF _Toc119430772 \h </w:instrText>
             </w:r>
             <w:r>
               <w:rPr>
@@ -799,7 +801,7 @@
               <w:noProof/>
             </w:rPr>
           </w:pPr>
-          <w:hyperlink w:anchor="_Toc118812070" w:history="1">
+          <w:hyperlink w:anchor="_Toc119430773" w:history="1">
             <w:r>
               <w:rPr>
                 <w:rStyle w:val="Hyperlink"/>
@@ -827,7 +829,7 @@
                 <w:noProof/>
                 <w:webHidden/>
               </w:rPr>
-              <w:instrText xml:space="preserve"> PAGEREF _Toc118812070 \h </w:instrText>
+              <w:instrText xml:space="preserve"> PAGEREF _Toc119430773 \h </w:instrText>
             </w:r>
             <w:r>
               <w:rPr>
@@ -869,7 +871,7 @@
               <w:noProof/>
             </w:rPr>
           </w:pPr>
-          <w:hyperlink w:anchor="_Toc118812071" w:history="1">
+          <w:hyperlink w:anchor="_Toc119430774" w:history="1">
             <w:r>
               <w:rPr>
                 <w:rStyle w:val="Hyperlink"/>
@@ -897,7 +899,7 @@
                 <w:noProof/>
                 <w:webHidden/>
               </w:rPr>
-              <w:instrText xml:space="preserve"> PAGEREF _Toc118812071 \h </w:instrText>
+              <w:instrText xml:space="preserve"> PAGEREF _Toc119430774 \h </w:instrText>
             </w:r>
             <w:r>
               <w:rPr>
@@ -941,7 +943,7 @@
               <w:szCs w:val="22"/>
             </w:rPr>
           </w:pPr>
-          <w:hyperlink w:anchor="_Toc118812072" w:history="1">
+          <w:hyperlink w:anchor="_Toc119430775" w:history="1">
             <w:r>
               <w:rPr>
                 <w:rStyle w:val="Hyperlink"/>
@@ -968,7 +970,7 @@
                 <w:noProof/>
                 <w:webHidden/>
               </w:rPr>
-              <w:instrText xml:space="preserve"> PAGEREF _Toc118812072 \h </w:instrText>
+              <w:instrText xml:space="preserve"> PAGEREF _Toc119430775 \h </w:instrText>
             </w:r>
             <w:r>
               <w:rPr>
@@ -1010,7 +1012,7 @@
               <w:noProof/>
             </w:rPr>
           </w:pPr>
-          <w:hyperlink w:anchor="_Toc118812073" w:history="1">
+          <w:hyperlink w:anchor="_Toc119430776" w:history="1">
             <w:r>
               <w:rPr>
                 <w:rStyle w:val="Hyperlink"/>
@@ -1038,7 +1040,7 @@
                 <w:noProof/>
                 <w:webHidden/>
               </w:rPr>
-              <w:instrText xml:space="preserve"> PAGEREF _Toc118812073 \h </w:instrText>
+              <w:instrText xml:space="preserve"> PAGEREF _Toc119430776 \h </w:instrText>
             </w:r>
             <w:r>
               <w:rPr>
@@ -1080,7 +1082,7 @@
               <w:noProof/>
             </w:rPr>
           </w:pPr>
-          <w:hyperlink w:anchor="_Toc118812074" w:history="1">
+          <w:hyperlink w:anchor="_Toc119430777" w:history="1">
             <w:r>
               <w:rPr>
                 <w:rStyle w:val="Hyperlink"/>
@@ -1108,7 +1110,7 @@
                 <w:noProof/>
                 <w:webHidden/>
               </w:rPr>
-              <w:instrText xml:space="preserve"> PAGEREF _Toc118812074 \h </w:instrText>
+              <w:instrText xml:space="preserve"> PAGEREF _Toc119430777 \h </w:instrText>
             </w:r>
             <w:r>
               <w:rPr>
@@ -1150,7 +1152,7 @@
               <w:noProof/>
             </w:rPr>
           </w:pPr>
-          <w:hyperlink w:anchor="_Toc118812075" w:history="1">
+          <w:hyperlink w:anchor="_Toc119430778" w:history="1">
             <w:r>
               <w:rPr>
                 <w:rStyle w:val="Hyperlink"/>
@@ -1178,7 +1180,7 @@
                 <w:noProof/>
                 <w:webHidden/>
               </w:rPr>
-              <w:instrText xml:space="preserve"> PAGEREF _Toc118812075 \h </w:instrText>
+              <w:instrText xml:space="preserve"> PAGEREF _Toc119430778 \h </w:instrText>
             </w:r>
             <w:r>
               <w:rPr>
@@ -1220,7 +1222,7 @@
               <w:noProof/>
             </w:rPr>
           </w:pPr>
-          <w:hyperlink w:anchor="_Toc118812076" w:history="1">
+          <w:hyperlink w:anchor="_Toc119430779" w:history="1">
             <w:r>
               <w:rPr>
                 <w:rStyle w:val="Hyperlink"/>
@@ -1248,7 +1250,7 @@
                 <w:noProof/>
                 <w:webHidden/>
               </w:rPr>
-              <w:instrText xml:space="preserve"> PAGEREF _Toc118812076 \h </w:instrText>
+              <w:instrText xml:space="preserve"> PAGEREF _Toc119430779 \h </w:instrText>
             </w:r>
             <w:r>
               <w:rPr>
@@ -1292,7 +1294,7 @@
               <w:szCs w:val="22"/>
             </w:rPr>
           </w:pPr>
-          <w:hyperlink w:anchor="_Toc118812077" w:history="1">
+          <w:hyperlink w:anchor="_Toc119430780" w:history="1">
             <w:r>
               <w:rPr>
                 <w:rStyle w:val="Hyperlink"/>
@@ -1319,7 +1321,7 @@
                 <w:noProof/>
                 <w:webHidden/>
               </w:rPr>
-              <w:instrText xml:space="preserve"> PAGEREF _Toc118812077 \h </w:instrText>
+              <w:instrText xml:space="preserve"> PAGEREF _Toc119430780 \h </w:instrText>
             </w:r>
             <w:r>
               <w:rPr>
@@ -1361,7 +1363,7 @@
               <w:noProof/>
             </w:rPr>
           </w:pPr>
-          <w:hyperlink w:anchor="_Toc118812078" w:history="1">
+          <w:hyperlink w:anchor="_Toc119430781" w:history="1">
             <w:r>
               <w:rPr>
                 <w:rStyle w:val="Hyperlink"/>
@@ -1389,7 +1391,7 @@
                 <w:noProof/>
                 <w:webHidden/>
               </w:rPr>
-              <w:instrText xml:space="preserve"> PAGEREF _Toc118812078 \h </w:instrText>
+              <w:instrText xml:space="preserve"> PAGEREF _Toc119430781 \h </w:instrText>
             </w:r>
             <w:r>
               <w:rPr>
@@ -1431,7 +1433,7 @@
               <w:noProof/>
             </w:rPr>
           </w:pPr>
-          <w:hyperlink w:anchor="_Toc118812079" w:history="1">
+          <w:hyperlink w:anchor="_Toc119430782" w:history="1">
             <w:r>
               <w:rPr>
                 <w:rStyle w:val="Hyperlink"/>
@@ -1459,7 +1461,7 @@
                 <w:noProof/>
                 <w:webHidden/>
               </w:rPr>
-              <w:instrText xml:space="preserve"> PAGEREF _Toc118812079 \h </w:instrText>
+              <w:instrText xml:space="preserve"> PAGEREF _Toc119430782 \h </w:instrText>
             </w:r>
             <w:r>
               <w:rPr>
@@ -1479,7 +1481,77 @@
                 <w:noProof/>
                 <w:webHidden/>
               </w:rPr>
-              <w:t>11</w:t>
+              <w:t>12</w:t>
+            </w:r>
+            <w:r>
+              <w:rPr>
+                <w:noProof/>
+                <w:webHidden/>
+              </w:rPr>
+              <w:fldChar w:fldCharType="end"/>
+            </w:r>
+          </w:hyperlink>
+        </w:p>
+        <w:p>
+          <w:pPr>
+            <w:pStyle w:val="TOC3"/>
+            <w:tabs>
+              <w:tab w:val="right" w:leader="dot" w:pos="9350"/>
+            </w:tabs>
+            <w:rPr>
+              <w:rFonts w:asciiTheme="minorHAnsi" w:eastAsiaTheme="minorEastAsia" w:hAnsiTheme="minorHAnsi" w:cstheme="minorBidi"/>
+              <w:noProof/>
+            </w:rPr>
+          </w:pPr>
+          <w:hyperlink w:anchor="_Toc119430783" w:history="1">
+            <w:r>
+              <w:rPr>
+                <w:rStyle w:val="Hyperlink"/>
+                <w:rFonts w:ascii="Times New Roman" w:hAnsi="Times New Roman"/>
+                <w:noProof/>
+              </w:rPr>
+              <w:t>Week 4 Progress</w:t>
+            </w:r>
+            <w:r>
+              <w:rPr>
+                <w:noProof/>
+                <w:webHidden/>
+              </w:rPr>
+              <w:tab/>
+            </w:r>
+            <w:r>
+              <w:rPr>
+                <w:noProof/>
+                <w:webHidden/>
+              </w:rPr>
+              <w:fldChar w:fldCharType="begin"/>
+            </w:r>
+            <w:r>
+              <w:rPr>
+                <w:noProof/>
+                <w:webHidden/>
+              </w:rPr>
+              <w:instrText xml:space="preserve"> PAGEREF _Toc119430783 \h </w:instrText>
+            </w:r>
+            <w:r>
+              <w:rPr>
+                <w:noProof/>
+                <w:webHidden/>
+              </w:rPr>
+            </w:r>
+            <w:r>
+              <w:rPr>
+                <w:noProof/>
+                <w:webHidden/>
+              </w:rPr>
+              <w:fldChar w:fldCharType="separate"/>
+            </w:r>
+            <w:r>
+              <w:rPr>
+                <w:noProof/>
+                <w:webHidden/>
+              </w:rPr>
+              <w:t>13</w:t>
             </w:r>
             <w:r>
               <w:rPr>
@@ -1544,7 +1616,7 @@
           <w:szCs w:val="24"/>
         </w:rPr>
       </w:pPr>
-      <w:bookmarkStart w:id="0" w:name="_Toc118812065"/>
+      <w:bookmarkStart w:id="0" w:name="_Toc119430768"/>
       <w:r>
         <w:rPr>
           <w:rFonts w:ascii="Times New Roman" w:hAnsi="Times New Roman"/>
@@ -1568,7 +1640,7 @@
       </w:pPr>
       <w:bookmarkStart w:id="1" w:name="_Toc440193077"/>
       <w:bookmarkStart w:id="2" w:name="_Toc257540028"/>
-      <w:bookmarkStart w:id="3" w:name="_Toc118812066"/>
+      <w:bookmarkStart w:id="3" w:name="_Toc119430769"/>
       <w:r>
         <w:rPr>
           <w:rFonts w:ascii="Times New Roman" w:hAnsi="Times New Roman" w:cs="Times New Roman"/>
@@ -1591,7 +1663,25 @@
           <w:szCs w:val="22"/>
           <w:lang w:eastAsia="zh-CN"/>
         </w:rPr>
-        <w:t>This document proposes a discord bot application that serves as a hub for users to play small board games. The discord bot will be added to a discord server and the games will be played within a discord server. Users can customize visually aspects of the game as well as board size. GameMaster will allow discord users to connect and have fun through playing games.</w:t>
+        <w:t xml:space="preserve">This document proposes a discord bot application that serves as a hub for users to play small board games. The discord bot will be added to a discord server and the games will be played within a discord server. Users can customize visually aspects of the game as well as board size. </w:t>
+      </w:r>
+      <w:proofErr w:type="spellStart"/>
+      <w:r>
+        <w:rPr>
+          <w:sz w:val="22"/>
+          <w:szCs w:val="22"/>
+          <w:lang w:eastAsia="zh-CN"/>
+        </w:rPr>
+        <w:t>GameMaster</w:t>
+      </w:r>
+      <w:proofErr w:type="spellEnd"/>
+      <w:r>
+        <w:rPr>
+          <w:sz w:val="22"/>
+          <w:szCs w:val="22"/>
+          <w:lang w:eastAsia="zh-CN"/>
+        </w:rPr>
+        <w:t xml:space="preserve"> will allow discord users to connect and have fun through playing games.</w:t>
       </w:r>
     </w:p>
     <w:p>
@@ -1604,7 +1694,7 @@
         </w:rPr>
       </w:pPr>
       <w:bookmarkStart w:id="4" w:name="_Toc440193078"/>
-      <w:bookmarkStart w:id="5" w:name="_Toc118812067"/>
+      <w:bookmarkStart w:id="5" w:name="_Toc119430770"/>
       <w:r>
         <w:rPr>
           <w:rFonts w:ascii="Times New Roman" w:hAnsi="Times New Roman" w:cs="Times New Roman"/>
@@ -1645,7 +1735,7 @@
       </w:pPr>
       <w:bookmarkStart w:id="6" w:name="_Toc257540029"/>
       <w:bookmarkStart w:id="7" w:name="_Toc440193079"/>
-      <w:bookmarkStart w:id="8" w:name="_Toc118812068"/>
+      <w:bookmarkStart w:id="8" w:name="_Toc119430771"/>
       <w:r>
         <w:rPr>
           <w:rFonts w:ascii="Times New Roman" w:hAnsi="Times New Roman" w:cs="Times New Roman"/>
@@ -1685,7 +1775,7 @@
           <w:szCs w:val="24"/>
         </w:rPr>
       </w:pPr>
-      <w:bookmarkStart w:id="9" w:name="_Toc118812069"/>
+      <w:bookmarkStart w:id="9" w:name="_Toc119430772"/>
       <w:r>
         <w:rPr>
           <w:rFonts w:ascii="Times New Roman" w:hAnsi="Times New Roman" w:cs="Times New Roman"/>
@@ -1711,25 +1801,61 @@
           <w:color w:val="auto"/>
           <w:lang w:eastAsia="en-US"/>
         </w:rPr>
-        <w:t xml:space="preserve">Link to a GitHub repository (created with the github classroom link in the Canvas assignment). In this repository include code using the same programming language and operating system and APIs needed to demonstrate the tools are going to work together. The code does not need to be extensive, but it needs to compile and run. It is ok if the code is straight from a tutorial if it is compiling and running. Include a README.MD in the main directory with instructions on how to run and compile the code.  </w:t>
-      </w:r>
-    </w:p>
-    <w:p>
-      <w:pPr>
-        <w:pStyle w:val="Default"/>
+        <w:t xml:space="preserve">Link to a GitHub repository (created with the </w:t>
+      </w:r>
+      <w:proofErr w:type="spellStart"/>
+      <w:r>
         <w:rPr>
           <w:rFonts w:ascii="Times New Roman" w:hAnsi="Times New Roman" w:cs="Times New Roman"/>
           <w:color w:val="auto"/>
           <w:lang w:eastAsia="en-US"/>
         </w:rPr>
-      </w:pPr>
+        <w:t>github</w:t>
+      </w:r>
+      <w:proofErr w:type="spellEnd"/>
       <w:r>
         <w:rPr>
           <w:rFonts w:ascii="Times New Roman" w:hAnsi="Times New Roman" w:cs="Times New Roman"/>
           <w:color w:val="auto"/>
           <w:lang w:eastAsia="en-US"/>
         </w:rPr>
-        <w:t xml:space="preserve">If your project is as contribution to an open source, you need to show you can modify, compile and run the source code of the project. Simply create a README.MD with instructions on how to do it. Specify the operating system used, the compiler used and a code modification you have done. </w:t>
+        <w:t xml:space="preserve"> classroom link in the Canvas assignment). In this repository include code using the same programming language and operating system and APIs needed to demonstrate the tools are going to work together. The code does not need to be extensive, but it needs to compile and run. It is ok if the code is straight from a tutorial if it is compiling and running. Include a README.MD in the main directory with instructions on how to run and compile the code.  </w:t>
+      </w:r>
+    </w:p>
+    <w:p>
+      <w:pPr>
+        <w:pStyle w:val="Default"/>
+        <w:rPr>
+          <w:rFonts w:ascii="Times New Roman" w:hAnsi="Times New Roman" w:cs="Times New Roman"/>
+          <w:color w:val="auto"/>
+          <w:lang w:eastAsia="en-US"/>
+        </w:rPr>
+      </w:pPr>
+      <w:r>
+        <w:rPr>
+          <w:rFonts w:ascii="Times New Roman" w:hAnsi="Times New Roman" w:cs="Times New Roman"/>
+          <w:color w:val="auto"/>
+          <w:lang w:eastAsia="en-US"/>
+        </w:rPr>
+        <w:t xml:space="preserve">If your project is as contribution to an open source, you need to show you can modify, </w:t>
+      </w:r>
+      <w:proofErr w:type="gramStart"/>
+      <w:r>
+        <w:rPr>
+          <w:rFonts w:ascii="Times New Roman" w:hAnsi="Times New Roman" w:cs="Times New Roman"/>
+          <w:color w:val="auto"/>
+          <w:lang w:eastAsia="en-US"/>
+        </w:rPr>
+        <w:t>compile</w:t>
+      </w:r>
+      <w:proofErr w:type="gramEnd"/>
+      <w:r>
+        <w:rPr>
+          <w:rFonts w:ascii="Times New Roman" w:hAnsi="Times New Roman" w:cs="Times New Roman"/>
+          <w:color w:val="auto"/>
+          <w:lang w:eastAsia="en-US"/>
+        </w:rPr>
+        <w:t xml:space="preserve"> and run the source code of the project. Simply create a README.MD with instructions on how to do it. Specify the operating system used, the compiler used and a code modification you have done. </w:t>
       </w:r>
     </w:p>
     <w:p>
@@ -1743,7 +1869,7 @@
       </w:pPr>
       <w:bookmarkStart w:id="10" w:name="_Toc440193081"/>
       <w:bookmarkStart w:id="11" w:name="_Toc257540030"/>
-      <w:bookmarkStart w:id="12" w:name="_Toc118812070"/>
+      <w:bookmarkStart w:id="12" w:name="_Toc119430773"/>
       <w:r>
         <w:rPr>
           <w:rFonts w:ascii="Times New Roman" w:hAnsi="Times New Roman" w:cs="Times New Roman"/>
@@ -1771,7 +1897,43 @@
           <w:color w:val="auto"/>
           <w:lang w:eastAsia="en-US"/>
         </w:rPr>
-        <w:t xml:space="preserve">The background will contain a more detailed description of the product and a comparison to existing similar projects/products. A literature search should be conducted and the results listed. Proper citation of sources is required. If there are similar open-source products, you should state whether existing source will be used and to what extent. If there are similar closed-source/proprietary products, you should state how the proposed product will be similar and different. </w:t>
+        <w:t xml:space="preserve">The background will contain a more detailed description of the product and a comparison to existing similar projects/products. A literature search should be </w:t>
+      </w:r>
+      <w:proofErr w:type="gramStart"/>
+      <w:r>
+        <w:rPr>
+          <w:rFonts w:ascii="Times New Roman" w:hAnsi="Times New Roman" w:cs="Times New Roman"/>
+          <w:color w:val="auto"/>
+          <w:lang w:eastAsia="en-US"/>
+        </w:rPr>
+        <w:t>conducted</w:t>
+      </w:r>
+      <w:proofErr w:type="gramEnd"/>
+      <w:r>
+        <w:rPr>
+          <w:rFonts w:ascii="Times New Roman" w:hAnsi="Times New Roman" w:cs="Times New Roman"/>
+          <w:color w:val="auto"/>
+          <w:lang w:eastAsia="en-US"/>
+        </w:rPr>
+        <w:t xml:space="preserve"> and the results listed. Proper citation of sources is required. If there are similar open-source products, you should state whether existing source will be used and to what extent. If there are similar </w:t>
+      </w:r>
+      <w:proofErr w:type="gramStart"/>
+      <w:r>
+        <w:rPr>
+          <w:rFonts w:ascii="Times New Roman" w:hAnsi="Times New Roman" w:cs="Times New Roman"/>
+          <w:color w:val="auto"/>
+          <w:lang w:eastAsia="en-US"/>
+        </w:rPr>
+        <w:t>closed-source</w:t>
+      </w:r>
+      <w:proofErr w:type="gramEnd"/>
+      <w:r>
+        <w:rPr>
+          <w:rFonts w:ascii="Times New Roman" w:hAnsi="Times New Roman" w:cs="Times New Roman"/>
+          <w:color w:val="auto"/>
+          <w:lang w:eastAsia="en-US"/>
+        </w:rPr>
+        <w:t xml:space="preserve">/proprietary products, you should state how the proposed product will be similar and different. </w:t>
       </w:r>
     </w:p>
     <w:p>
@@ -1784,7 +1946,7 @@
         </w:rPr>
       </w:pPr>
       <w:bookmarkStart w:id="13" w:name="_Toc440193080"/>
-      <w:bookmarkStart w:id="14" w:name="_Toc118812071"/>
+      <w:bookmarkStart w:id="14" w:name="_Toc119430774"/>
       <w:r>
         <w:rPr>
           <w:rFonts w:ascii="Times New Roman" w:hAnsi="Times New Roman" w:cs="Times New Roman"/>
@@ -1822,7 +1984,7 @@
           <w:color w:val="auto"/>
         </w:rPr>
       </w:pPr>
-      <w:bookmarkStart w:id="15" w:name="_Toc118812072"/>
+      <w:bookmarkStart w:id="15" w:name="_Toc119430775"/>
       <w:r>
         <w:rPr>
           <w:rFonts w:ascii="Times New Roman" w:hAnsi="Times New Roman"/>
@@ -1840,7 +2002,7 @@
           <w:rFonts w:ascii="Times New Roman" w:hAnsi="Times New Roman" w:cs="Times New Roman"/>
         </w:rPr>
       </w:pPr>
-      <w:bookmarkStart w:id="16" w:name="_Toc118812073"/>
+      <w:bookmarkStart w:id="16" w:name="_Toc119430776"/>
       <w:r>
         <w:rPr>
           <w:rFonts w:ascii="Times New Roman" w:hAnsi="Times New Roman" w:cs="Times New Roman"/>
@@ -1862,7 +2024,21 @@
         <w:rPr>
           <w:color w:val="000000"/>
         </w:rPr>
-        <w:t>FOR Discord users WHO want to have a fun minigame to interact with friends on the platform, THE GameMaster is a Discord bot THAT will help users set up small minigames, such as Tic-Tac-Toe.</w:t>
+        <w:t xml:space="preserve">FOR Discord users WHO want to have a fun minigame to interact with friends on the platform, THE </w:t>
+      </w:r>
+      <w:proofErr w:type="spellStart"/>
+      <w:r>
+        <w:rPr>
+          <w:color w:val="000000"/>
+        </w:rPr>
+        <w:t>GameMaster</w:t>
+      </w:r>
+      <w:proofErr w:type="spellEnd"/>
+      <w:r>
+        <w:rPr>
+          <w:color w:val="000000"/>
+        </w:rPr>
+        <w:t xml:space="preserve"> is a Discord bot THAT will help users set up small minigames, such as Tic-Tac-Toe.</w:t>
       </w:r>
     </w:p>
     <w:p>
@@ -1878,14 +2054,28 @@
         <w:rPr>
           <w:color w:val="000000"/>
         </w:rPr>
-        <w:t>UNLIKE other Discord bots, such as Tic-Tac-Toe bot, the focus of GameMaster is to provide a "hub" for users to have multiple games of varying difficulty and engagement. OUR product acts as a "one stop shop" for different fast and fun minigames between friends on Discord.</w:t>
-      </w:r>
-    </w:p>
-    <w:p>
-      <w:pPr>
+        <w:t xml:space="preserve">UNLIKE other Discord bots, such as Tic-Tac-Toe bot, the focus of </w:t>
+      </w:r>
+      <w:proofErr w:type="spellStart"/>
+      <w:r>
         <w:rPr>
           <w:color w:val="000000"/>
         </w:rPr>
+        <w:t>GameMaster</w:t>
+      </w:r>
+      <w:proofErr w:type="spellEnd"/>
+      <w:r>
+        <w:rPr>
+          <w:color w:val="000000"/>
+        </w:rPr>
+        <w:t xml:space="preserve"> is to provide a "hub" for users to have multiple games of varying difficulty and engagement. OUR product acts as a "one stop shop" for different fast and fun minigames between friends on Discord.</w:t>
+      </w:r>
+    </w:p>
+    <w:p>
+      <w:pPr>
+        <w:rPr>
+          <w:color w:val="000000"/>
+        </w:rPr>
       </w:pPr>
     </w:p>
     <w:p>
@@ -1895,7 +2085,7 @@
           <w:rFonts w:ascii="Times New Roman" w:hAnsi="Times New Roman" w:cs="Times New Roman"/>
         </w:rPr>
       </w:pPr>
-      <w:bookmarkStart w:id="17" w:name="_Toc118812074"/>
+      <w:bookmarkStart w:id="17" w:name="_Toc119430777"/>
       <w:r>
         <w:rPr>
           <w:rFonts w:ascii="Times New Roman" w:hAnsi="Times New Roman" w:cs="Times New Roman"/>
@@ -1932,7 +2122,35 @@
         <w:rPr>
           <w:color w:val="24292F"/>
         </w:rPr>
-        <w:t>Brandon, age 24 works a sales position for a payroll company. He used to work in the office but when the pandemic happened he had to work from home. In his spare time he loves to play video games. Brandon would rather play video games and talk with his friends on discord then make endless cold call after cold call for work. Brandon has been able to be productive at work while still playing a lot of video games daily.</w:t>
+        <w:t xml:space="preserve">Brandon, age 24 works a sales position for a payroll company. He used to work in the office but when the pandemic </w:t>
+      </w:r>
+      <w:proofErr w:type="gramStart"/>
+      <w:r>
+        <w:rPr>
+          <w:color w:val="24292F"/>
+        </w:rPr>
+        <w:t>happened</w:t>
+      </w:r>
+      <w:proofErr w:type="gramEnd"/>
+      <w:r>
+        <w:rPr>
+          <w:color w:val="24292F"/>
+        </w:rPr>
+        <w:t xml:space="preserve"> he had to work from home. In his spare </w:t>
+      </w:r>
+      <w:proofErr w:type="gramStart"/>
+      <w:r>
+        <w:rPr>
+          <w:color w:val="24292F"/>
+        </w:rPr>
+        <w:t>time</w:t>
+      </w:r>
+      <w:proofErr w:type="gramEnd"/>
+      <w:r>
+        <w:rPr>
+          <w:color w:val="24292F"/>
+        </w:rPr>
+        <w:t xml:space="preserve"> he loves to play video games. Brandon would rather play video games and talk with his friends on discord then make endless cold call after cold call for work. Brandon has been able to be productive at work while still playing a lot of video games daily.</w:t>
       </w:r>
     </w:p>
     <w:p>
@@ -1978,7 +2196,63 @@
         <w:rPr>
           <w:color w:val="24292F"/>
         </w:rPr>
-        <w:t>Corey is a 35 year old Human Resources Manager for a technology department at a large corporation. He was just assigned to a team of 20 individuals that all work a variety of roles within the department. Some of the people who work in his department work from home and others may not interact much due to their work not needing the communication. Corey would like to get the whole team together to help cultivate a more cohesive and communicative team. Unfortunately, he faces too many limitations to make that happen in person. He believes that he found the right platform to allow for communication and comeraderie in the GameMaster bot on Discord. He can create a private server for his team and they can all get to know each other better through playing games without too much effort.</w:t>
+        <w:t xml:space="preserve">Corey is a </w:t>
+      </w:r>
+      <w:proofErr w:type="gramStart"/>
+      <w:r>
+        <w:rPr>
+          <w:color w:val="24292F"/>
+        </w:rPr>
+        <w:t>35 year old</w:t>
+      </w:r>
+      <w:proofErr w:type="gramEnd"/>
+      <w:r>
+        <w:rPr>
+          <w:color w:val="24292F"/>
+        </w:rPr>
+        <w:t xml:space="preserve"> Human Resources Manager for a technology department at a large corporation. He was just assigned to a team of 20 individuals that all work a variety of roles within the department. Some of the people who work in his department work from home and others may not interact much due to their work not needing the communication. Corey would like to get the whole team together to help cultivate a more cohesive and communicative team. Unfortunately, he faces too many limitations to make that happen in person. He believes that he found the right platform to allow for communication and </w:t>
+      </w:r>
+      <w:proofErr w:type="spellStart"/>
+      <w:r>
+        <w:rPr>
+          <w:color w:val="24292F"/>
+        </w:rPr>
+        <w:t>comeraderie</w:t>
+      </w:r>
+      <w:proofErr w:type="spellEnd"/>
+      <w:r>
+        <w:rPr>
+          <w:color w:val="24292F"/>
+        </w:rPr>
+        <w:t xml:space="preserve"> in the </w:t>
+      </w:r>
+      <w:proofErr w:type="spellStart"/>
+      <w:r>
+        <w:rPr>
+          <w:color w:val="24292F"/>
+        </w:rPr>
+        <w:t>GameMaster</w:t>
+      </w:r>
+      <w:proofErr w:type="spellEnd"/>
+      <w:r>
+        <w:rPr>
+          <w:color w:val="24292F"/>
+        </w:rPr>
+        <w:t xml:space="preserve"> bot on Discord. He can create a private server for his </w:t>
+      </w:r>
+      <w:proofErr w:type="gramStart"/>
+      <w:r>
+        <w:rPr>
+          <w:color w:val="24292F"/>
+        </w:rPr>
+        <w:t>team</w:t>
+      </w:r>
+      <w:proofErr w:type="gramEnd"/>
+      <w:r>
+        <w:rPr>
+          <w:color w:val="24292F"/>
+        </w:rPr>
+        <w:t xml:space="preserve"> and they can all get to know each other better through playing games without too much effort.</w:t>
       </w:r>
     </w:p>
     <w:p>
@@ -2036,7 +2310,49 @@
         <w:rPr>
           <w:color w:val="24292F"/>
         </w:rPr>
-        <w:t xml:space="preserve">Theodore, or "Ted" for short, is an 87 year old grandfather of 5 who watns to spend more time with his grandchildren, who live throughout the United States. He heard them discussing Discord prior as a way to keep in touch, and successfully created his own server he can use to keep in touch which all of his grandchildren at once. A huge fan of quick </w:t>
+        <w:t xml:space="preserve">Theodore, or "Ted" for short, is an </w:t>
+      </w:r>
+      <w:proofErr w:type="gramStart"/>
+      <w:r>
+        <w:rPr>
+          <w:color w:val="24292F"/>
+        </w:rPr>
+        <w:t>87 year old</w:t>
+      </w:r>
+      <w:proofErr w:type="gramEnd"/>
+      <w:r>
+        <w:rPr>
+          <w:color w:val="24292F"/>
+        </w:rPr>
+        <w:t xml:space="preserve"> grandfather of 5 who </w:t>
+      </w:r>
+      <w:proofErr w:type="spellStart"/>
+      <w:r>
+        <w:rPr>
+          <w:color w:val="24292F"/>
+        </w:rPr>
+        <w:t>watns</w:t>
+      </w:r>
+      <w:proofErr w:type="spellEnd"/>
+      <w:r>
+        <w:rPr>
+          <w:color w:val="24292F"/>
+        </w:rPr>
+        <w:t xml:space="preserve"> to spend more time with his grandchildren, who live throughout the United States. He heard them discussing Discord prior </w:t>
+      </w:r>
+      <w:proofErr w:type="gramStart"/>
+      <w:r>
+        <w:rPr>
+          <w:color w:val="24292F"/>
+        </w:rPr>
+        <w:t>as a way to</w:t>
+      </w:r>
+      <w:proofErr w:type="gramEnd"/>
+      <w:r>
+        <w:rPr>
+          <w:color w:val="24292F"/>
+        </w:rPr>
+        <w:t xml:space="preserve"> keep in touch, and successfully created his own server he can use to keep in touch which all of his grandchildren at once. A huge fan of quick </w:t>
       </w:r>
       <w:bookmarkStart w:id="18" w:name="_Hlk118229163"/>
       <w:r>
@@ -2050,7 +2366,21 @@
         <w:rPr>
           <w:color w:val="24292F"/>
         </w:rPr>
-        <w:t>easy games to play, such as Tic Tac Toe, Ted downloaded GameMaster to join his server so he can have quick and easy games to play with his grandchildren whenever they all have time in their busy schedule. This way they can always be in touch even outside of major holidays.</w:t>
+        <w:t xml:space="preserve">easy games to play, such as Tic Tac Toe, Ted downloaded </w:t>
+      </w:r>
+      <w:proofErr w:type="spellStart"/>
+      <w:r>
+        <w:rPr>
+          <w:color w:val="24292F"/>
+        </w:rPr>
+        <w:t>GameMaster</w:t>
+      </w:r>
+      <w:proofErr w:type="spellEnd"/>
+      <w:r>
+        <w:rPr>
+          <w:color w:val="24292F"/>
+        </w:rPr>
+        <w:t xml:space="preserve"> to join his server so he can have quick and easy games to play with his grandchildren whenever they all have time in their busy schedule. This way they can always be in touch even outside of major holidays.</w:t>
       </w:r>
       <w:r>
         <w:br w:type="page"/>
@@ -2064,7 +2394,7 @@
           <w:rFonts w:ascii="Times New Roman" w:hAnsi="Times New Roman" w:cs="Times New Roman"/>
         </w:rPr>
       </w:pPr>
-      <w:bookmarkStart w:id="19" w:name="_Toc118812075"/>
+      <w:bookmarkStart w:id="19" w:name="_Toc119430778"/>
       <w:r>
         <w:rPr>
           <w:rFonts w:ascii="Times New Roman" w:hAnsi="Times New Roman" w:cs="Times New Roman"/>
@@ -2142,16 +2472,48 @@
           <w:sz w:val="16"/>
           <w:szCs w:val="16"/>
         </w:rPr>
-        <w:t>UML class diagram focusing on the aggregation of the TicTacToe class. The isolation of only aggregations allows for a clean understanding of this particular relationship, so as to simplify other future diagrams showing other relationships.</w:t>
-      </w:r>
-    </w:p>
-    <w:p>
-      <w:pPr>
-        <w:ind w:left="0" w:firstLine="576"/>
+        <w:t xml:space="preserve">UML class diagram focusing on the aggregation of the </w:t>
+      </w:r>
+      <w:proofErr w:type="spellStart"/>
+      <w:r>
         <w:rPr>
           <w:sz w:val="16"/>
           <w:szCs w:val="16"/>
         </w:rPr>
+        <w:t>TicTacToe</w:t>
+      </w:r>
+      <w:proofErr w:type="spellEnd"/>
+      <w:r>
+        <w:rPr>
+          <w:sz w:val="16"/>
+          <w:szCs w:val="16"/>
+        </w:rPr>
+        <w:t xml:space="preserve"> class. The isolation of only aggregations allows for a clean understanding of this </w:t>
+      </w:r>
+      <w:proofErr w:type="gramStart"/>
+      <w:r>
+        <w:rPr>
+          <w:sz w:val="16"/>
+          <w:szCs w:val="16"/>
+        </w:rPr>
+        <w:t>particular relationship</w:t>
+      </w:r>
+      <w:proofErr w:type="gramEnd"/>
+      <w:r>
+        <w:rPr>
+          <w:sz w:val="16"/>
+          <w:szCs w:val="16"/>
+        </w:rPr>
+        <w:t>, so as to simplify other future diagrams showing other relationships.</w:t>
+      </w:r>
+    </w:p>
+    <w:p>
+      <w:pPr>
+        <w:ind w:left="0" w:firstLine="576"/>
+        <w:rPr>
+          <w:sz w:val="16"/>
+          <w:szCs w:val="16"/>
+        </w:rPr>
       </w:pPr>
       <w:r>
         <w:rPr>
@@ -2165,7 +2527,147 @@
         <w:rPr>
           <w:color w:val="24292F"/>
         </w:rPr>
-        <w:t xml:space="preserve"> focuses on the aggregational relationships seen in TicTacToe. The program starts by creating a TicTacToe object, which then creates EventHandler and TicTacToeBot object. This EventHandler object is also used within the TicTacToeBot. The TicTacToeBot object then has a cascade of relationships, starting by creating a GameCommand object. This object creates a GameStateManager object, which in turn utilizes a GameStateValidator object. These objects in </w:t>
+        <w:t xml:space="preserve"> focuses on the aggregational relationships seen in </w:t>
+      </w:r>
+      <w:proofErr w:type="spellStart"/>
+      <w:r>
+        <w:rPr>
+          <w:color w:val="24292F"/>
+        </w:rPr>
+        <w:t>TicTacToe</w:t>
+      </w:r>
+      <w:proofErr w:type="spellEnd"/>
+      <w:r>
+        <w:rPr>
+          <w:color w:val="24292F"/>
+        </w:rPr>
+        <w:t xml:space="preserve">. The program starts by creating a </w:t>
+      </w:r>
+      <w:proofErr w:type="spellStart"/>
+      <w:r>
+        <w:rPr>
+          <w:color w:val="24292F"/>
+        </w:rPr>
+        <w:t>TicTacToe</w:t>
+      </w:r>
+      <w:proofErr w:type="spellEnd"/>
+      <w:r>
+        <w:rPr>
+          <w:color w:val="24292F"/>
+        </w:rPr>
+        <w:t xml:space="preserve"> object, which then creates </w:t>
+      </w:r>
+      <w:proofErr w:type="spellStart"/>
+      <w:r>
+        <w:rPr>
+          <w:color w:val="24292F"/>
+        </w:rPr>
+        <w:t>EventHandler</w:t>
+      </w:r>
+      <w:proofErr w:type="spellEnd"/>
+      <w:r>
+        <w:rPr>
+          <w:color w:val="24292F"/>
+        </w:rPr>
+        <w:t xml:space="preserve"> and </w:t>
+      </w:r>
+      <w:proofErr w:type="spellStart"/>
+      <w:r>
+        <w:rPr>
+          <w:color w:val="24292F"/>
+        </w:rPr>
+        <w:t>TicTacToeBot</w:t>
+      </w:r>
+      <w:proofErr w:type="spellEnd"/>
+      <w:r>
+        <w:rPr>
+          <w:color w:val="24292F"/>
+        </w:rPr>
+        <w:t xml:space="preserve"> object. This </w:t>
+      </w:r>
+      <w:proofErr w:type="spellStart"/>
+      <w:r>
+        <w:rPr>
+          <w:color w:val="24292F"/>
+        </w:rPr>
+        <w:t>EventHandler</w:t>
+      </w:r>
+      <w:proofErr w:type="spellEnd"/>
+      <w:r>
+        <w:rPr>
+          <w:color w:val="24292F"/>
+        </w:rPr>
+        <w:t xml:space="preserve"> object is also used within the </w:t>
+      </w:r>
+      <w:proofErr w:type="spellStart"/>
+      <w:r>
+        <w:rPr>
+          <w:color w:val="24292F"/>
+        </w:rPr>
+        <w:t>TicTacToeBot</w:t>
+      </w:r>
+      <w:proofErr w:type="spellEnd"/>
+      <w:r>
+        <w:rPr>
+          <w:color w:val="24292F"/>
+        </w:rPr>
+        <w:t xml:space="preserve">. The </w:t>
+      </w:r>
+      <w:proofErr w:type="spellStart"/>
+      <w:r>
+        <w:rPr>
+          <w:color w:val="24292F"/>
+        </w:rPr>
+        <w:t>TicTacToeBot</w:t>
+      </w:r>
+      <w:proofErr w:type="spellEnd"/>
+      <w:r>
+        <w:rPr>
+          <w:color w:val="24292F"/>
+        </w:rPr>
+        <w:t xml:space="preserve"> object then has a cascade of relationships, starting by creating a </w:t>
+      </w:r>
+      <w:proofErr w:type="spellStart"/>
+      <w:r>
+        <w:rPr>
+          <w:color w:val="24292F"/>
+        </w:rPr>
+        <w:t>GameCommand</w:t>
+      </w:r>
+      <w:proofErr w:type="spellEnd"/>
+      <w:r>
+        <w:rPr>
+          <w:color w:val="24292F"/>
+        </w:rPr>
+        <w:t xml:space="preserve"> object. This object creates a </w:t>
+      </w:r>
+      <w:proofErr w:type="spellStart"/>
+      <w:r>
+        <w:rPr>
+          <w:color w:val="24292F"/>
+        </w:rPr>
+        <w:t>GameStateManager</w:t>
+      </w:r>
+      <w:proofErr w:type="spellEnd"/>
+      <w:r>
+        <w:rPr>
+          <w:color w:val="24292F"/>
+        </w:rPr>
+        <w:t xml:space="preserve"> object, which in turn utilizes a </w:t>
+      </w:r>
+      <w:proofErr w:type="spellStart"/>
+      <w:r>
+        <w:rPr>
+          <w:color w:val="24292F"/>
+        </w:rPr>
+        <w:t>GameStateValidator</w:t>
+      </w:r>
+      <w:proofErr w:type="spellEnd"/>
+      <w:r>
+        <w:rPr>
+          <w:color w:val="24292F"/>
+        </w:rPr>
+        <w:t xml:space="preserve"> object. These objects in </w:t>
       </w:r>
       <w:r>
         <w:rPr>
@@ -2179,7 +2681,21 @@
         <w:rPr>
           <w:color w:val="24292F"/>
         </w:rPr>
-        <w:t xml:space="preserve"> allow for us to create the backbone of GameMaster, allowing for future dependencies to run effectively (see </w:t>
+        <w:t xml:space="preserve"> allow for us to create the backbone of </w:t>
+      </w:r>
+      <w:proofErr w:type="spellStart"/>
+      <w:r>
+        <w:rPr>
+          <w:color w:val="24292F"/>
+        </w:rPr>
+        <w:t>GameMaster</w:t>
+      </w:r>
+      <w:proofErr w:type="spellEnd"/>
+      <w:r>
+        <w:rPr>
+          <w:color w:val="24292F"/>
+        </w:rPr>
+        <w:t xml:space="preserve">, allowing for future dependencies to run effectively (see </w:t>
       </w:r>
       <w:r>
         <w:rPr>
@@ -2225,10 +2741,10 @@
         </w:rPr>
         <w:lastRenderedPageBreak/>
         <w:drawing>
-          <wp:inline distT="0" distB="0" distL="0" distR="0" wp14:anchorId="50007769" wp14:editId="4525329E">
-            <wp:extent cx="5943600" cy="5095240"/>
+          <wp:inline distT="0" distB="0" distL="0" distR="0" wp14:anchorId="35E3EA86" wp14:editId="453D1068">
+            <wp:extent cx="5943600" cy="4958715"/>
             <wp:effectExtent l="0" t="0" r="0" b="0"/>
-            <wp:docPr id="5" name="Picture 5" descr="Diagram&#10;&#10;Description automatically generated"/>
+            <wp:docPr id="8" name="Picture 8" descr="Diagram&#10;&#10;Description automatically generated"/>
             <wp:cNvGraphicFramePr>
               <a:graphicFrameLocks xmlns:a="http://schemas.openxmlformats.org/drawingml/2006/main" noChangeAspect="1"/>
             </wp:cNvGraphicFramePr>
@@ -2236,7 +2752,7 @@
               <a:graphicData uri="http://schemas.openxmlformats.org/drawingml/2006/picture">
                 <pic:pic xmlns:pic="http://schemas.openxmlformats.org/drawingml/2006/picture">
                   <pic:nvPicPr>
-                    <pic:cNvPr id="5" name="Picture 5" descr="Diagram&#10;&#10;Description automatically generated"/>
+                    <pic:cNvPr id="8" name="Picture 8" descr="Diagram&#10;&#10;Description automatically generated"/>
                     <pic:cNvPicPr/>
                   </pic:nvPicPr>
                   <pic:blipFill>
@@ -2248,7 +2764,7 @@
                   <pic:spPr>
                     <a:xfrm>
                       <a:off x="0" y="0"/>
-                      <a:ext cx="5943600" cy="5095240"/>
+                      <a:ext cx="5943600" cy="4958715"/>
                     </a:xfrm>
                     <a:prstGeom prst="rect">
                       <a:avLst/>
@@ -2300,20 +2816,36 @@
           <w:sz w:val="16"/>
           <w:szCs w:val="16"/>
         </w:rPr>
-        <w:t xml:space="preserve">. This is the first diagram of these dependencies, and GameBoard </w:t>
-      </w:r>
+        <w:t xml:space="preserve">. This is the first diagram of these dependencies, and </w:t>
+      </w:r>
+      <w:proofErr w:type="spellStart"/>
       <w:r>
         <w:rPr>
           <w:sz w:val="16"/>
           <w:szCs w:val="16"/>
         </w:rPr>
-        <w:t>is</w:t>
-      </w:r>
+        <w:t>GameBoard</w:t>
+      </w:r>
+      <w:proofErr w:type="spellEnd"/>
       <w:r>
         <w:rPr>
           <w:sz w:val="16"/>
           <w:szCs w:val="16"/>
         </w:rPr>
+        <w:t xml:space="preserve"> </w:t>
+      </w:r>
+      <w:r>
+        <w:rPr>
+          <w:sz w:val="16"/>
+          <w:szCs w:val="16"/>
+        </w:rPr>
+        <w:t>is</w:t>
+      </w:r>
+      <w:r>
+        <w:rPr>
+          <w:sz w:val="16"/>
+          <w:szCs w:val="16"/>
+        </w:rPr>
         <w:t xml:space="preserve"> purposefully left blank as they are the focus of the following diagram.</w:t>
       </w:r>
     </w:p>
@@ -2376,7 +2908,119 @@
         <w:rPr>
           <w:color w:val="24292F"/>
         </w:rPr>
-        <w:t xml:space="preserve"> that allows for the program to actually prepare the bot. TicTacToe, which was previously described, utilizes the discordJS object that contains all code provided through the Discord framework. The TicTacToeBot object uses an AppCommandRegister object, which allows for the bot to be interacted with by the user. Note that although EventHandler is used by both TicTacToe and TicTacToeBot, it does not have any dependencies and as a result is not present in </w:t>
+        <w:t xml:space="preserve"> that allows for the program to </w:t>
+      </w:r>
+      <w:proofErr w:type="gramStart"/>
+      <w:r>
+        <w:rPr>
+          <w:color w:val="24292F"/>
+        </w:rPr>
+        <w:t>actually prepare</w:t>
+      </w:r>
+      <w:proofErr w:type="gramEnd"/>
+      <w:r>
+        <w:rPr>
+          <w:color w:val="24292F"/>
+        </w:rPr>
+        <w:t xml:space="preserve"> the bot. </w:t>
+      </w:r>
+      <w:proofErr w:type="spellStart"/>
+      <w:r>
+        <w:rPr>
+          <w:color w:val="24292F"/>
+        </w:rPr>
+        <w:t>TicTacToe</w:t>
+      </w:r>
+      <w:proofErr w:type="spellEnd"/>
+      <w:r>
+        <w:rPr>
+          <w:color w:val="24292F"/>
+        </w:rPr>
+        <w:t xml:space="preserve">, which was previously described, utilizes the </w:t>
+      </w:r>
+      <w:proofErr w:type="spellStart"/>
+      <w:r>
+        <w:rPr>
+          <w:color w:val="24292F"/>
+        </w:rPr>
+        <w:t>discordJS</w:t>
+      </w:r>
+      <w:proofErr w:type="spellEnd"/>
+      <w:r>
+        <w:rPr>
+          <w:color w:val="24292F"/>
+        </w:rPr>
+        <w:t xml:space="preserve"> object that contains all code provided through the Discord framework. The </w:t>
+      </w:r>
+      <w:proofErr w:type="spellStart"/>
+      <w:r>
+        <w:rPr>
+          <w:color w:val="24292F"/>
+        </w:rPr>
+        <w:t>TicTacToeBot</w:t>
+      </w:r>
+      <w:proofErr w:type="spellEnd"/>
+      <w:r>
+        <w:rPr>
+          <w:color w:val="24292F"/>
+        </w:rPr>
+        <w:t xml:space="preserve"> object uses an </w:t>
+      </w:r>
+      <w:proofErr w:type="spellStart"/>
+      <w:r>
+        <w:rPr>
+          <w:color w:val="24292F"/>
+        </w:rPr>
+        <w:t>AppCommandRegister</w:t>
+      </w:r>
+      <w:proofErr w:type="spellEnd"/>
+      <w:r>
+        <w:rPr>
+          <w:color w:val="24292F"/>
+        </w:rPr>
+        <w:t xml:space="preserve"> object, which allows for the bot to be interacted with by the user. Note that although </w:t>
+      </w:r>
+      <w:proofErr w:type="spellStart"/>
+      <w:r>
+        <w:rPr>
+          <w:color w:val="24292F"/>
+        </w:rPr>
+        <w:t>EventHandler</w:t>
+      </w:r>
+      <w:proofErr w:type="spellEnd"/>
+      <w:r>
+        <w:rPr>
+          <w:color w:val="24292F"/>
+        </w:rPr>
+        <w:t xml:space="preserve"> is used by both </w:t>
+      </w:r>
+      <w:proofErr w:type="spellStart"/>
+      <w:r>
+        <w:rPr>
+          <w:color w:val="24292F"/>
+        </w:rPr>
+        <w:t>TicTacToe</w:t>
+      </w:r>
+      <w:proofErr w:type="spellEnd"/>
+      <w:r>
+        <w:rPr>
+          <w:color w:val="24292F"/>
+        </w:rPr>
+        <w:t xml:space="preserve"> and </w:t>
+      </w:r>
+      <w:proofErr w:type="spellStart"/>
+      <w:r>
+        <w:rPr>
+          <w:color w:val="24292F"/>
+        </w:rPr>
+        <w:t>TicTacToeBot</w:t>
+      </w:r>
+      <w:proofErr w:type="spellEnd"/>
+      <w:r>
+        <w:rPr>
+          <w:color w:val="24292F"/>
+        </w:rPr>
+        <w:t xml:space="preserve">, it does not have any dependencies and as a result is not present in </w:t>
       </w:r>
       <w:r>
         <w:rPr>
@@ -2390,20 +3034,266 @@
         <w:rPr>
           <w:color w:val="24292F"/>
         </w:rPr>
-        <w:t>. GameCommand uses two MessagingTunnel objects, both of which extend the MessageTunnel object: CommandInteractionMessagingTunnel and TextMessagingTunnel. These both have similar functionality, however have different attributes and purposes. Finally, the GameStateManager class is where the majority of the logic occurs. This class contains a DuelRequest object, which uses discordJS and also has yet another extended MessagingTunnel in the form of ComponentInteractionMessagingTunnel.</w:t>
-      </w:r>
-      <w:r>
-        <w:rPr>
-          <w:color w:val="24292F"/>
-        </w:rPr>
-        <w:t xml:space="preserve"> GameStateManager also contains the AI object, which is a fairly self-contained object relative to the othes.</w:t>
-      </w:r>
-      <w:r>
-        <w:rPr>
-          <w:color w:val="24292F"/>
-        </w:rPr>
-        <w:t xml:space="preserve"> Note that GameStateManager also contains GameBoard</w:t>
-      </w:r>
+        <w:t xml:space="preserve">. </w:t>
+      </w:r>
+      <w:proofErr w:type="spellStart"/>
+      <w:r>
+        <w:rPr>
+          <w:color w:val="24292F"/>
+        </w:rPr>
+        <w:t>GameCommand</w:t>
+      </w:r>
+      <w:proofErr w:type="spellEnd"/>
+      <w:r>
+        <w:rPr>
+          <w:color w:val="24292F"/>
+        </w:rPr>
+        <w:t xml:space="preserve"> uses two </w:t>
+      </w:r>
+      <w:proofErr w:type="spellStart"/>
+      <w:r>
+        <w:rPr>
+          <w:color w:val="24292F"/>
+        </w:rPr>
+        <w:t>MessagingTunnel</w:t>
+      </w:r>
+      <w:proofErr w:type="spellEnd"/>
+      <w:r>
+        <w:rPr>
+          <w:color w:val="24292F"/>
+        </w:rPr>
+        <w:t xml:space="preserve"> objects, both of which extend the </w:t>
+      </w:r>
+      <w:proofErr w:type="spellStart"/>
+      <w:r>
+        <w:rPr>
+          <w:color w:val="24292F"/>
+        </w:rPr>
+        <w:t>MessageTunnel</w:t>
+      </w:r>
+      <w:proofErr w:type="spellEnd"/>
+      <w:r>
+        <w:rPr>
+          <w:color w:val="24292F"/>
+        </w:rPr>
+        <w:t xml:space="preserve"> object: </w:t>
+      </w:r>
+      <w:proofErr w:type="spellStart"/>
+      <w:r>
+        <w:rPr>
+          <w:color w:val="24292F"/>
+        </w:rPr>
+        <w:t>CommandInteractionMessagingTunnel</w:t>
+      </w:r>
+      <w:proofErr w:type="spellEnd"/>
+      <w:r>
+        <w:rPr>
+          <w:color w:val="24292F"/>
+        </w:rPr>
+        <w:t xml:space="preserve"> and </w:t>
+      </w:r>
+      <w:proofErr w:type="spellStart"/>
+      <w:r>
+        <w:rPr>
+          <w:color w:val="24292F"/>
+        </w:rPr>
+        <w:t>TextMessagingTunnel</w:t>
+      </w:r>
+      <w:proofErr w:type="spellEnd"/>
+      <w:r>
+        <w:rPr>
+          <w:color w:val="24292F"/>
+        </w:rPr>
+        <w:t xml:space="preserve">. These both have similar functionality, </w:t>
+      </w:r>
+      <w:proofErr w:type="gramStart"/>
+      <w:r>
+        <w:rPr>
+          <w:color w:val="24292F"/>
+        </w:rPr>
+        <w:t>however</w:t>
+      </w:r>
+      <w:proofErr w:type="gramEnd"/>
+      <w:r>
+        <w:rPr>
+          <w:color w:val="24292F"/>
+        </w:rPr>
+        <w:t xml:space="preserve"> have different attributes and purposes. Finally, the </w:t>
+      </w:r>
+      <w:proofErr w:type="spellStart"/>
+      <w:r>
+        <w:rPr>
+          <w:color w:val="24292F"/>
+        </w:rPr>
+        <w:t>GameStateManager</w:t>
+      </w:r>
+      <w:proofErr w:type="spellEnd"/>
+      <w:r>
+        <w:rPr>
+          <w:color w:val="24292F"/>
+        </w:rPr>
+        <w:t xml:space="preserve"> class is where </w:t>
+      </w:r>
+      <w:proofErr w:type="gramStart"/>
+      <w:r>
+        <w:rPr>
+          <w:color w:val="24292F"/>
+        </w:rPr>
+        <w:t>the majority of</w:t>
+      </w:r>
+      <w:proofErr w:type="gramEnd"/>
+      <w:r>
+        <w:rPr>
+          <w:color w:val="24292F"/>
+        </w:rPr>
+        <w:t xml:space="preserve"> the logic occurs. This class contains a </w:t>
+      </w:r>
+      <w:proofErr w:type="spellStart"/>
+      <w:r>
+        <w:rPr>
+          <w:color w:val="24292F"/>
+        </w:rPr>
+        <w:t>DuelRequest</w:t>
+      </w:r>
+      <w:proofErr w:type="spellEnd"/>
+      <w:r>
+        <w:rPr>
+          <w:color w:val="24292F"/>
+        </w:rPr>
+        <w:t xml:space="preserve"> object, which uses </w:t>
+      </w:r>
+      <w:proofErr w:type="spellStart"/>
+      <w:r>
+        <w:rPr>
+          <w:color w:val="24292F"/>
+        </w:rPr>
+        <w:t>discordJS</w:t>
+      </w:r>
+      <w:proofErr w:type="spellEnd"/>
+      <w:r>
+        <w:rPr>
+          <w:color w:val="24292F"/>
+        </w:rPr>
+        <w:t xml:space="preserve"> </w:t>
+      </w:r>
+      <w:proofErr w:type="gramStart"/>
+      <w:r>
+        <w:rPr>
+          <w:color w:val="24292F"/>
+        </w:rPr>
+        <w:t>and also</w:t>
+      </w:r>
+      <w:proofErr w:type="gramEnd"/>
+      <w:r>
+        <w:rPr>
+          <w:color w:val="24292F"/>
+        </w:rPr>
+        <w:t xml:space="preserve"> has yet another extended </w:t>
+      </w:r>
+      <w:proofErr w:type="spellStart"/>
+      <w:r>
+        <w:rPr>
+          <w:color w:val="24292F"/>
+        </w:rPr>
+        <w:t>MessagingTunnel</w:t>
+      </w:r>
+      <w:proofErr w:type="spellEnd"/>
+      <w:r>
+        <w:rPr>
+          <w:color w:val="24292F"/>
+        </w:rPr>
+        <w:t xml:space="preserve"> in the form of </w:t>
+      </w:r>
+      <w:proofErr w:type="spellStart"/>
+      <w:r>
+        <w:rPr>
+          <w:color w:val="24292F"/>
+        </w:rPr>
+        <w:t>ComponentInteractionMessagingTunnel</w:t>
+      </w:r>
+      <w:proofErr w:type="spellEnd"/>
+      <w:r>
+        <w:rPr>
+          <w:color w:val="24292F"/>
+        </w:rPr>
+        <w:t>.</w:t>
+      </w:r>
+      <w:r>
+        <w:rPr>
+          <w:color w:val="24292F"/>
+        </w:rPr>
+        <w:t xml:space="preserve"> </w:t>
+      </w:r>
+      <w:proofErr w:type="spellStart"/>
+      <w:r>
+        <w:rPr>
+          <w:color w:val="24292F"/>
+        </w:rPr>
+        <w:t>GameStateManager</w:t>
+      </w:r>
+      <w:proofErr w:type="spellEnd"/>
+      <w:r>
+        <w:rPr>
+          <w:color w:val="24292F"/>
+        </w:rPr>
+        <w:t xml:space="preserve"> also contains the AI object, which is a </w:t>
+      </w:r>
+      <w:proofErr w:type="gramStart"/>
+      <w:r>
+        <w:rPr>
+          <w:color w:val="24292F"/>
+        </w:rPr>
+        <w:t>fairly self-contained</w:t>
+      </w:r>
+      <w:proofErr w:type="gramEnd"/>
+      <w:r>
+        <w:rPr>
+          <w:color w:val="24292F"/>
+        </w:rPr>
+        <w:t xml:space="preserve"> object relative to the </w:t>
+      </w:r>
+      <w:proofErr w:type="spellStart"/>
+      <w:r>
+        <w:rPr>
+          <w:color w:val="24292F"/>
+        </w:rPr>
+        <w:t>othes</w:t>
+      </w:r>
+      <w:proofErr w:type="spellEnd"/>
+      <w:r>
+        <w:rPr>
+          <w:color w:val="24292F"/>
+        </w:rPr>
+        <w:t>.</w:t>
+      </w:r>
+      <w:r>
+        <w:rPr>
+          <w:color w:val="24292F"/>
+        </w:rPr>
+        <w:t xml:space="preserve"> Note that </w:t>
+      </w:r>
+      <w:proofErr w:type="spellStart"/>
+      <w:r>
+        <w:rPr>
+          <w:color w:val="24292F"/>
+        </w:rPr>
+        <w:t>GameStateManager</w:t>
+      </w:r>
+      <w:proofErr w:type="spellEnd"/>
+      <w:r>
+        <w:rPr>
+          <w:color w:val="24292F"/>
+        </w:rPr>
+        <w:t xml:space="preserve"> also contains </w:t>
+      </w:r>
+      <w:proofErr w:type="spellStart"/>
+      <w:r>
+        <w:rPr>
+          <w:color w:val="24292F"/>
+        </w:rPr>
+        <w:t>GameBoard</w:t>
+      </w:r>
+      <w:proofErr w:type="spellEnd"/>
       <w:r>
         <w:rPr>
           <w:color w:val="24292F"/>
@@ -2426,7 +3316,21 @@
         <w:rPr>
           <w:color w:val="24292F"/>
         </w:rPr>
-        <w:t xml:space="preserve"> being fairly elaborate objects, and they are explained further in </w:t>
+        <w:t xml:space="preserve"> being </w:t>
+      </w:r>
+      <w:proofErr w:type="gramStart"/>
+      <w:r>
+        <w:rPr>
+          <w:color w:val="24292F"/>
+        </w:rPr>
+        <w:t>fairly elaborate</w:t>
+      </w:r>
+      <w:proofErr w:type="gramEnd"/>
+      <w:r>
+        <w:rPr>
+          <w:color w:val="24292F"/>
+        </w:rPr>
+        <w:t xml:space="preserve"> objects, and they are explained further in </w:t>
       </w:r>
       <w:r>
         <w:rPr>
@@ -2549,12 +3453,21 @@
         </w:rPr>
         <w:t xml:space="preserve"> of </w:t>
       </w:r>
+      <w:proofErr w:type="spellStart"/>
       <w:r>
         <w:rPr>
           <w:sz w:val="16"/>
           <w:szCs w:val="16"/>
         </w:rPr>
-        <w:t>GameBoard, the empty object</w:t>
+        <w:t>GameBoard</w:t>
+      </w:r>
+      <w:proofErr w:type="spellEnd"/>
+      <w:r>
+        <w:rPr>
+          <w:sz w:val="16"/>
+          <w:szCs w:val="16"/>
+        </w:rPr>
+        <w:t>, the empty object</w:t>
       </w:r>
       <w:r>
         <w:rPr>
@@ -2644,7 +3557,63 @@
         <w:t>Diagram 3</w:t>
       </w:r>
       <w:r>
-        <w:t xml:space="preserve">, the GameBoard class is a sort of “central hub” to get the game board created. It is able to create a generic GameBoard using GameBoardBuilder, or one using buttons using GameBoardButtonBuilder. All of these are used in part by the Game object used by GameBoard, allowing for the actual gameplay of TicTacToe to take place within the program. Note that the AI object, while explained in </w:t>
+        <w:t xml:space="preserve">, the </w:t>
+      </w:r>
+      <w:proofErr w:type="spellStart"/>
+      <w:r>
+        <w:t>GameBoard</w:t>
+      </w:r>
+      <w:proofErr w:type="spellEnd"/>
+      <w:r>
+        <w:t xml:space="preserve"> class is a sort of “central hub” to get the game board created. It </w:t>
+      </w:r>
+      <w:proofErr w:type="gramStart"/>
+      <w:r>
+        <w:t>is able to</w:t>
+      </w:r>
+      <w:proofErr w:type="gramEnd"/>
+      <w:r>
+        <w:t xml:space="preserve"> create a generic </w:t>
+      </w:r>
+      <w:proofErr w:type="spellStart"/>
+      <w:r>
+        <w:t>GameBoard</w:t>
+      </w:r>
+      <w:proofErr w:type="spellEnd"/>
+      <w:r>
+        <w:t xml:space="preserve"> using </w:t>
+      </w:r>
+      <w:proofErr w:type="spellStart"/>
+      <w:r>
+        <w:t>GameBoardBuilder</w:t>
+      </w:r>
+      <w:proofErr w:type="spellEnd"/>
+      <w:r>
+        <w:t xml:space="preserve">, or one using buttons using </w:t>
+      </w:r>
+      <w:proofErr w:type="spellStart"/>
+      <w:r>
+        <w:t>GameBoardButtonBuilder</w:t>
+      </w:r>
+      <w:proofErr w:type="spellEnd"/>
+      <w:r>
+        <w:t xml:space="preserve">. All of these are used in part by the Game object used by </w:t>
+      </w:r>
+      <w:proofErr w:type="spellStart"/>
+      <w:r>
+        <w:t>GameBoard</w:t>
+      </w:r>
+      <w:proofErr w:type="spellEnd"/>
+      <w:r>
+        <w:t xml:space="preserve">, allowing for the actual gameplay of </w:t>
+      </w:r>
+      <w:proofErr w:type="spellStart"/>
+      <w:r>
+        <w:t>TicTacToe</w:t>
+      </w:r>
+      <w:proofErr w:type="spellEnd"/>
+      <w:r>
+        <w:t xml:space="preserve"> to take place within the program. Note that the AI object, while explained in </w:t>
       </w:r>
       <w:r>
         <w:rPr>
@@ -2654,7 +3623,31 @@
         <w:t>Diagram 2</w:t>
       </w:r>
       <w:r>
-        <w:t>, is used in GameBoard, and discordJS is also used in the GameBoardButtonBuilder class. The latter signifies the importance of the discord.js framework within the entirety of this program, as it has been found in all Diagrams to varying degrees.</w:t>
+        <w:t xml:space="preserve">, is used in </w:t>
+      </w:r>
+      <w:proofErr w:type="spellStart"/>
+      <w:r>
+        <w:t>GameBoard</w:t>
+      </w:r>
+      <w:proofErr w:type="spellEnd"/>
+      <w:r>
+        <w:t xml:space="preserve">, and </w:t>
+      </w:r>
+      <w:proofErr w:type="spellStart"/>
+      <w:r>
+        <w:t>discordJS</w:t>
+      </w:r>
+      <w:proofErr w:type="spellEnd"/>
+      <w:r>
+        <w:t xml:space="preserve"> is also used in the </w:t>
+      </w:r>
+      <w:proofErr w:type="spellStart"/>
+      <w:r>
+        <w:t>GameBoardButtonBuilder</w:t>
+      </w:r>
+      <w:proofErr w:type="spellEnd"/>
+      <w:r>
+        <w:t xml:space="preserve"> class. The latter signifies the importance of the discord.js framework within the entirety of this program, as it has been found in all Diagrams to varying degrees.</w:t>
       </w:r>
     </w:p>
     <w:p>
@@ -2668,7 +3661,7 @@
       <w:r>
         <w:br w:type="column"/>
       </w:r>
-      <w:bookmarkStart w:id="20" w:name="_Toc118812076"/>
+      <w:bookmarkStart w:id="20" w:name="_Toc119430779"/>
       <w:r>
         <w:rPr>
           <w:rFonts w:ascii="Times New Roman" w:hAnsi="Times New Roman" w:cs="Times New Roman"/>
@@ -2693,10 +3686,10 @@
           <w:noProof/>
         </w:rPr>
         <w:drawing>
-          <wp:inline distT="0" distB="0" distL="0" distR="0" wp14:anchorId="41A94357" wp14:editId="36A5EBA3">
-            <wp:extent cx="5943600" cy="3568700"/>
-            <wp:effectExtent l="0" t="0" r="0" b="0"/>
-            <wp:docPr id="4" name="Picture 4" descr="Graphical user interface&#10;&#10;Description automatically generated"/>
+          <wp:inline distT="0" distB="0" distL="0" distR="0" wp14:anchorId="2AF8D3D9" wp14:editId="25E2FC63">
+            <wp:extent cx="5943600" cy="3750945"/>
+            <wp:effectExtent l="0" t="0" r="0" b="1905"/>
+            <wp:docPr id="9" name="Picture 9" descr="Graphical user interface&#10;&#10;Description automatically generated"/>
             <wp:cNvGraphicFramePr>
               <a:graphicFrameLocks xmlns:a="http://schemas.openxmlformats.org/drawingml/2006/main" noChangeAspect="1"/>
             </wp:cNvGraphicFramePr>
@@ -2704,7 +3697,7 @@
               <a:graphicData uri="http://schemas.openxmlformats.org/drawingml/2006/picture">
                 <pic:pic xmlns:pic="http://schemas.openxmlformats.org/drawingml/2006/picture">
                   <pic:nvPicPr>
-                    <pic:cNvPr id="4" name="Picture 4" descr="Graphical user interface&#10;&#10;Description automatically generated"/>
+                    <pic:cNvPr id="9" name="Picture 9" descr="Graphical user interface&#10;&#10;Description automatically generated"/>
                     <pic:cNvPicPr/>
                   </pic:nvPicPr>
                   <pic:blipFill>
@@ -2716,7 +3709,7 @@
                   <pic:spPr>
                     <a:xfrm>
                       <a:off x="0" y="0"/>
-                      <a:ext cx="5943600" cy="3568700"/>
+                      <a:ext cx="5943600" cy="3750945"/>
                     </a:xfrm>
                     <a:prstGeom prst="rect">
                       <a:avLst/>
@@ -2773,7 +3766,39 @@
           <w:sz w:val="16"/>
           <w:szCs w:val="16"/>
         </w:rPr>
-        <w:t>sequence diagram illustrating how a player is able to challenge another to a round of TicTacToe.</w:t>
+        <w:t xml:space="preserve">sequence diagram illustrating how a player </w:t>
+      </w:r>
+      <w:proofErr w:type="gramStart"/>
+      <w:r>
+        <w:rPr>
+          <w:sz w:val="16"/>
+          <w:szCs w:val="16"/>
+        </w:rPr>
+        <w:t>is able to</w:t>
+      </w:r>
+      <w:proofErr w:type="gramEnd"/>
+      <w:r>
+        <w:rPr>
+          <w:sz w:val="16"/>
+          <w:szCs w:val="16"/>
+        </w:rPr>
+        <w:t xml:space="preserve"> challenge another to a round of </w:t>
+      </w:r>
+      <w:proofErr w:type="spellStart"/>
+      <w:r>
+        <w:rPr>
+          <w:sz w:val="16"/>
+          <w:szCs w:val="16"/>
+        </w:rPr>
+        <w:t>TicTacToe</w:t>
+      </w:r>
+      <w:proofErr w:type="spellEnd"/>
+      <w:r>
+        <w:rPr>
+          <w:sz w:val="16"/>
+          <w:szCs w:val="16"/>
+        </w:rPr>
+        <w:t>.</w:t>
       </w:r>
     </w:p>
     <w:p>
@@ -2788,13 +3813,157 @@
         <w:t>Diagram 4</w:t>
       </w:r>
       <w:r>
-        <w:t xml:space="preserve"> illustrates a player challenging another player to a TicTacToe duel. PlayerOne uses slash command /tictactoe PlayerTwo to challenge to a game of TicTacToe. GameMaster recieves the slash command and instantiates the necessary objects to run a game of TicTacToe. TicTacToeBot then sends the duel request to PlayerTwo. PlayerTwo responds accepts the duel. This results in TicTacToeBot collecting messages from PlayerOne and PlayerTwo. The first move of the game is chosen at random. Each move is verified to make sure it is the correct player making the move. The board is updated after every</w:t>
-      </w:r>
+        <w:t xml:space="preserve"> illustrates a player challenging another player to a </w:t>
+      </w:r>
+      <w:proofErr w:type="spellStart"/>
+      <w:r>
+        <w:t>TicTacToe</w:t>
+      </w:r>
+      <w:proofErr w:type="spellEnd"/>
+      <w:r>
+        <w:t xml:space="preserve"> duel. </w:t>
+      </w:r>
+      <w:proofErr w:type="spellStart"/>
+      <w:r>
+        <w:t>PlayerOne</w:t>
+      </w:r>
+      <w:proofErr w:type="spellEnd"/>
+      <w:r>
+        <w:t xml:space="preserve"> uses slash command /</w:t>
+      </w:r>
+      <w:proofErr w:type="spellStart"/>
+      <w:r>
+        <w:t>tictactoe</w:t>
+      </w:r>
+      <w:proofErr w:type="spellEnd"/>
       <w:r>
         <w:t xml:space="preserve"> </w:t>
       </w:r>
-      <w:r>
-        <w:t>move. After each player makes a move TicTacToeBot checks for a winner. If no winner is found the process is repeated until a player has won. Once a player has won each player is notified. TicTacToeBot and associated objects are then destroyed. If a new game wants to be played it will be initiated with GameMaster.</w:t>
+      <w:proofErr w:type="spellStart"/>
+      <w:r>
+        <w:t>PlayerTwo</w:t>
+      </w:r>
+      <w:proofErr w:type="spellEnd"/>
+      <w:r>
+        <w:t xml:space="preserve"> to challenge to a game of </w:t>
+      </w:r>
+      <w:proofErr w:type="spellStart"/>
+      <w:r>
+        <w:t>TicTacToe</w:t>
+      </w:r>
+      <w:proofErr w:type="spellEnd"/>
+      <w:r>
+        <w:t xml:space="preserve">. </w:t>
+      </w:r>
+      <w:proofErr w:type="spellStart"/>
+      <w:r>
+        <w:t>GameMaster</w:t>
+      </w:r>
+      <w:proofErr w:type="spellEnd"/>
+      <w:r>
+        <w:t xml:space="preserve"> </w:t>
+      </w:r>
+      <w:proofErr w:type="spellStart"/>
+      <w:r>
+        <w:t>recieves</w:t>
+      </w:r>
+      <w:proofErr w:type="spellEnd"/>
+      <w:r>
+        <w:t xml:space="preserve"> the slash command and instantiates the necessary objects to run a game of </w:t>
+      </w:r>
+      <w:proofErr w:type="spellStart"/>
+      <w:r>
+        <w:t>TicTacToe</w:t>
+      </w:r>
+      <w:proofErr w:type="spellEnd"/>
+      <w:r>
+        <w:t xml:space="preserve">. </w:t>
+      </w:r>
+      <w:proofErr w:type="spellStart"/>
+      <w:r>
+        <w:t>TicTacToeBot</w:t>
+      </w:r>
+      <w:proofErr w:type="spellEnd"/>
+      <w:r>
+        <w:t xml:space="preserve"> then sends the </w:t>
+      </w:r>
+      <w:proofErr w:type="gramStart"/>
+      <w:r>
+        <w:t>duel</w:t>
+      </w:r>
+      <w:proofErr w:type="gramEnd"/>
+      <w:r>
+        <w:t xml:space="preserve"> request to </w:t>
+      </w:r>
+      <w:proofErr w:type="spellStart"/>
+      <w:r>
+        <w:t>PlayerTwo</w:t>
+      </w:r>
+      <w:proofErr w:type="spellEnd"/>
+      <w:r>
+        <w:t xml:space="preserve">. </w:t>
+      </w:r>
+      <w:proofErr w:type="spellStart"/>
+      <w:r>
+        <w:t>PlayerTwo</w:t>
+      </w:r>
+      <w:proofErr w:type="spellEnd"/>
+      <w:r>
+        <w:t xml:space="preserve"> responds accepts the duel. This results in </w:t>
+      </w:r>
+      <w:proofErr w:type="spellStart"/>
+      <w:r>
+        <w:t>TicTacToeBot</w:t>
+      </w:r>
+      <w:proofErr w:type="spellEnd"/>
+      <w:r>
+        <w:t xml:space="preserve"> collecting messages from </w:t>
+      </w:r>
+      <w:proofErr w:type="spellStart"/>
+      <w:r>
+        <w:t>PlayerOne</w:t>
+      </w:r>
+      <w:proofErr w:type="spellEnd"/>
+      <w:r>
+        <w:t xml:space="preserve"> and </w:t>
+      </w:r>
+      <w:proofErr w:type="spellStart"/>
+      <w:r>
+        <w:t>PlayerTwo</w:t>
+      </w:r>
+      <w:proofErr w:type="spellEnd"/>
+      <w:r>
+        <w:t>. The first move of the game is chosen at random. Each move is verified to make sure it is the correct player making the move. The board is updated after every</w:t>
+      </w:r>
+      <w:r>
+        <w:t xml:space="preserve"> </w:t>
+      </w:r>
+      <w:r>
+        <w:t xml:space="preserve">move. After each player makes a move </w:t>
+      </w:r>
+      <w:proofErr w:type="spellStart"/>
+      <w:r>
+        <w:t>TicTacToeBot</w:t>
+      </w:r>
+      <w:proofErr w:type="spellEnd"/>
+      <w:r>
+        <w:t xml:space="preserve"> checks for a winner. If no winner is found the process is repeated until a player has won. Once a player has won each player is notified. </w:t>
+      </w:r>
+      <w:proofErr w:type="spellStart"/>
+      <w:r>
+        <w:t>TicTacToeBot</w:t>
+      </w:r>
+      <w:proofErr w:type="spellEnd"/>
+      <w:r>
+        <w:t xml:space="preserve"> and associated objects are then destroyed. If a new game wants to be played it will be initiated with </w:t>
+      </w:r>
+      <w:proofErr w:type="spellStart"/>
+      <w:r>
+        <w:t>GameMaster</w:t>
+      </w:r>
+      <w:proofErr w:type="spellEnd"/>
+      <w:r>
+        <w:t>.</w:t>
       </w:r>
     </w:p>
     <w:p>
@@ -2911,12 +4080,32 @@
           <w:sz w:val="16"/>
           <w:szCs w:val="16"/>
         </w:rPr>
-        <w:t>sequence diagram illustrating what happens when a duel request is rejected.</w:t>
+        <w:t xml:space="preserve">sequence diagram illustrating what happens when a </w:t>
+      </w:r>
+      <w:proofErr w:type="gramStart"/>
+      <w:r>
+        <w:rPr>
+          <w:sz w:val="16"/>
+          <w:szCs w:val="16"/>
+        </w:rPr>
+        <w:t>duel</w:t>
+      </w:r>
+      <w:proofErr w:type="gramEnd"/>
+      <w:r>
+        <w:rPr>
+          <w:sz w:val="16"/>
+          <w:szCs w:val="16"/>
+        </w:rPr>
+        <w:t xml:space="preserve"> request is rejected.</w:t>
       </w:r>
     </w:p>
     <w:p>
       <w:pPr>
         <w:ind w:left="0"/>
+        <w:rPr>
+          <w:color w:val="24292F"/>
+          <w:shd w:val="clear" w:color="auto" w:fill="FFFFFF"/>
+        </w:rPr>
       </w:pPr>
       <w:r>
         <w:rPr>
@@ -2926,15 +4115,496 @@
         <w:t>Diagram 5</w:t>
       </w:r>
       <w:r>
-        <w:t xml:space="preserve"> shows </w:t>
+        <w:t xml:space="preserve"> </w:t>
+      </w:r>
+      <w:proofErr w:type="gramStart"/>
+      <w:r>
+        <w:t xml:space="preserve">shows </w:t>
       </w:r>
       <w:r>
         <w:rPr>
           <w:color w:val="24292F"/>
           <w:shd w:val="clear" w:color="auto" w:fill="FFFFFF"/>
         </w:rPr>
-        <w:t> a player challenging another player to a TicTacToe duel. PlayerOne uses slash command /tictactoe PlayerTwo to challenge to a game of TicTacToe. GameMaster recieves the slash command and instantiates the necessary objects to run a game of TicTacToe. TicTacToeBot then sends the duel request to PlayerTwo. PlayerTwo responds rejected the duel. This results in TicTacToeBot terminating along with all the associated objects.</w:t>
-      </w:r>
+        <w:t> a</w:t>
+      </w:r>
+      <w:proofErr w:type="gramEnd"/>
+      <w:r>
+        <w:rPr>
+          <w:color w:val="24292F"/>
+          <w:shd w:val="clear" w:color="auto" w:fill="FFFFFF"/>
+        </w:rPr>
+        <w:t xml:space="preserve"> player challenging another player to a </w:t>
+      </w:r>
+      <w:proofErr w:type="spellStart"/>
+      <w:r>
+        <w:rPr>
+          <w:color w:val="24292F"/>
+          <w:shd w:val="clear" w:color="auto" w:fill="FFFFFF"/>
+        </w:rPr>
+        <w:t>TicTacToe</w:t>
+      </w:r>
+      <w:proofErr w:type="spellEnd"/>
+      <w:r>
+        <w:rPr>
+          <w:color w:val="24292F"/>
+          <w:shd w:val="clear" w:color="auto" w:fill="FFFFFF"/>
+        </w:rPr>
+        <w:t xml:space="preserve"> duel. </w:t>
+      </w:r>
+      <w:proofErr w:type="spellStart"/>
+      <w:r>
+        <w:rPr>
+          <w:color w:val="24292F"/>
+          <w:shd w:val="clear" w:color="auto" w:fill="FFFFFF"/>
+        </w:rPr>
+        <w:t>PlayerOne</w:t>
+      </w:r>
+      <w:proofErr w:type="spellEnd"/>
+      <w:r>
+        <w:rPr>
+          <w:color w:val="24292F"/>
+          <w:shd w:val="clear" w:color="auto" w:fill="FFFFFF"/>
+        </w:rPr>
+        <w:t xml:space="preserve"> uses slash command /</w:t>
+      </w:r>
+      <w:proofErr w:type="spellStart"/>
+      <w:r>
+        <w:rPr>
+          <w:color w:val="24292F"/>
+          <w:shd w:val="clear" w:color="auto" w:fill="FFFFFF"/>
+        </w:rPr>
+        <w:t>tictactoe</w:t>
+      </w:r>
+      <w:proofErr w:type="spellEnd"/>
+      <w:r>
+        <w:rPr>
+          <w:color w:val="24292F"/>
+          <w:shd w:val="clear" w:color="auto" w:fill="FFFFFF"/>
+        </w:rPr>
+        <w:t xml:space="preserve"> </w:t>
+      </w:r>
+      <w:proofErr w:type="spellStart"/>
+      <w:r>
+        <w:rPr>
+          <w:color w:val="24292F"/>
+          <w:shd w:val="clear" w:color="auto" w:fill="FFFFFF"/>
+        </w:rPr>
+        <w:t>PlayerTwo</w:t>
+      </w:r>
+      <w:proofErr w:type="spellEnd"/>
+      <w:r>
+        <w:rPr>
+          <w:color w:val="24292F"/>
+          <w:shd w:val="clear" w:color="auto" w:fill="FFFFFF"/>
+        </w:rPr>
+        <w:t xml:space="preserve"> to challenge to a game of </w:t>
+      </w:r>
+      <w:proofErr w:type="spellStart"/>
+      <w:r>
+        <w:rPr>
+          <w:color w:val="24292F"/>
+          <w:shd w:val="clear" w:color="auto" w:fill="FFFFFF"/>
+        </w:rPr>
+        <w:t>TicTacToe</w:t>
+      </w:r>
+      <w:proofErr w:type="spellEnd"/>
+      <w:r>
+        <w:rPr>
+          <w:color w:val="24292F"/>
+          <w:shd w:val="clear" w:color="auto" w:fill="FFFFFF"/>
+        </w:rPr>
+        <w:t xml:space="preserve">. </w:t>
+      </w:r>
+      <w:proofErr w:type="spellStart"/>
+      <w:r>
+        <w:rPr>
+          <w:color w:val="24292F"/>
+          <w:shd w:val="clear" w:color="auto" w:fill="FFFFFF"/>
+        </w:rPr>
+        <w:t>GameMaster</w:t>
+      </w:r>
+      <w:proofErr w:type="spellEnd"/>
+      <w:r>
+        <w:rPr>
+          <w:color w:val="24292F"/>
+          <w:shd w:val="clear" w:color="auto" w:fill="FFFFFF"/>
+        </w:rPr>
+        <w:t xml:space="preserve"> </w:t>
+      </w:r>
+      <w:proofErr w:type="spellStart"/>
+      <w:r>
+        <w:rPr>
+          <w:color w:val="24292F"/>
+          <w:shd w:val="clear" w:color="auto" w:fill="FFFFFF"/>
+        </w:rPr>
+        <w:t>recieves</w:t>
+      </w:r>
+      <w:proofErr w:type="spellEnd"/>
+      <w:r>
+        <w:rPr>
+          <w:color w:val="24292F"/>
+          <w:shd w:val="clear" w:color="auto" w:fill="FFFFFF"/>
+        </w:rPr>
+        <w:t xml:space="preserve"> the slash command and instantiates the necessary objects to run a game of </w:t>
+      </w:r>
+      <w:proofErr w:type="spellStart"/>
+      <w:r>
+        <w:rPr>
+          <w:color w:val="24292F"/>
+          <w:shd w:val="clear" w:color="auto" w:fill="FFFFFF"/>
+        </w:rPr>
+        <w:t>TicTacToe</w:t>
+      </w:r>
+      <w:proofErr w:type="spellEnd"/>
+      <w:r>
+        <w:rPr>
+          <w:color w:val="24292F"/>
+          <w:shd w:val="clear" w:color="auto" w:fill="FFFFFF"/>
+        </w:rPr>
+        <w:t xml:space="preserve">. </w:t>
+      </w:r>
+      <w:proofErr w:type="spellStart"/>
+      <w:r>
+        <w:rPr>
+          <w:color w:val="24292F"/>
+          <w:shd w:val="clear" w:color="auto" w:fill="FFFFFF"/>
+        </w:rPr>
+        <w:t>TicTacToeBot</w:t>
+      </w:r>
+      <w:proofErr w:type="spellEnd"/>
+      <w:r>
+        <w:rPr>
+          <w:color w:val="24292F"/>
+          <w:shd w:val="clear" w:color="auto" w:fill="FFFFFF"/>
+        </w:rPr>
+        <w:t xml:space="preserve"> then sends the </w:t>
+      </w:r>
+      <w:proofErr w:type="gramStart"/>
+      <w:r>
+        <w:rPr>
+          <w:color w:val="24292F"/>
+          <w:shd w:val="clear" w:color="auto" w:fill="FFFFFF"/>
+        </w:rPr>
+        <w:t>duel</w:t>
+      </w:r>
+      <w:proofErr w:type="gramEnd"/>
+      <w:r>
+        <w:rPr>
+          <w:color w:val="24292F"/>
+          <w:shd w:val="clear" w:color="auto" w:fill="FFFFFF"/>
+        </w:rPr>
+        <w:t xml:space="preserve"> request to </w:t>
+      </w:r>
+      <w:proofErr w:type="spellStart"/>
+      <w:r>
+        <w:rPr>
+          <w:color w:val="24292F"/>
+          <w:shd w:val="clear" w:color="auto" w:fill="FFFFFF"/>
+        </w:rPr>
+        <w:t>PlayerTwo</w:t>
+      </w:r>
+      <w:proofErr w:type="spellEnd"/>
+      <w:r>
+        <w:rPr>
+          <w:color w:val="24292F"/>
+          <w:shd w:val="clear" w:color="auto" w:fill="FFFFFF"/>
+        </w:rPr>
+        <w:t xml:space="preserve">. </w:t>
+      </w:r>
+      <w:proofErr w:type="spellStart"/>
+      <w:r>
+        <w:rPr>
+          <w:color w:val="24292F"/>
+          <w:shd w:val="clear" w:color="auto" w:fill="FFFFFF"/>
+        </w:rPr>
+        <w:t>PlayerTwo</w:t>
+      </w:r>
+      <w:proofErr w:type="spellEnd"/>
+      <w:r>
+        <w:rPr>
+          <w:color w:val="24292F"/>
+          <w:shd w:val="clear" w:color="auto" w:fill="FFFFFF"/>
+        </w:rPr>
+        <w:t xml:space="preserve"> responds rejected the duel. This results in </w:t>
+      </w:r>
+      <w:proofErr w:type="spellStart"/>
+      <w:r>
+        <w:rPr>
+          <w:color w:val="24292F"/>
+          <w:shd w:val="clear" w:color="auto" w:fill="FFFFFF"/>
+        </w:rPr>
+        <w:t>TicTacToeBot</w:t>
+      </w:r>
+      <w:proofErr w:type="spellEnd"/>
+      <w:r>
+        <w:rPr>
+          <w:color w:val="24292F"/>
+          <w:shd w:val="clear" w:color="auto" w:fill="FFFFFF"/>
+        </w:rPr>
+        <w:t xml:space="preserve"> terminating along with all the associated objects.</w:t>
+      </w:r>
+    </w:p>
+    <w:p>
+      <w:pPr>
+        <w:pStyle w:val="Heading2"/>
+        <w:rPr>
+          <w:rFonts w:ascii="Times New Roman" w:hAnsi="Times New Roman"/>
+          <w:color w:val="auto"/>
+        </w:rPr>
+      </w:pPr>
+      <w:r>
+        <w:rPr>
+          <w:color w:val="24292F"/>
+          <w:shd w:val="clear" w:color="auto" w:fill="FFFFFF"/>
+        </w:rPr>
+        <w:br w:type="column"/>
+      </w:r>
+      <w:r>
+        <w:rPr>
+          <w:rFonts w:ascii="Times New Roman" w:hAnsi="Times New Roman"/>
+          <w:color w:val="auto"/>
+        </w:rPr>
+        <w:lastRenderedPageBreak/>
+        <w:t>Testing</w:t>
+      </w:r>
+    </w:p>
+    <w:p>
+      <w:pPr>
+        <w:pStyle w:val="Heading3"/>
+        <w:rPr>
+          <w:rFonts w:ascii="Times New Roman" w:hAnsi="Times New Roman" w:cs="Times New Roman"/>
+        </w:rPr>
+      </w:pPr>
+      <w:r>
+        <w:rPr>
+          <w:rFonts w:ascii="Times New Roman" w:hAnsi="Times New Roman" w:cs="Times New Roman"/>
+        </w:rPr>
+        <w:t>Framework</w:t>
+      </w:r>
+    </w:p>
+    <w:p>
+      <w:pPr>
+        <w:pStyle w:val="BodyText"/>
+        <w:spacing w:after="240"/>
+        <w:ind w:left="0"/>
+        <w:rPr>
+          <w:color w:val="000000"/>
+        </w:rPr>
+      </w:pPr>
+      <w:r>
+        <w:rPr>
+          <w:color w:val="000000"/>
+        </w:rPr>
+        <w:t xml:space="preserve">FOR Discord users WHO want to have a fun minigame to interact with friends on the platform, THE </w:t>
+      </w:r>
+      <w:proofErr w:type="spellStart"/>
+      <w:r>
+        <w:rPr>
+          <w:color w:val="000000"/>
+        </w:rPr>
+        <w:t>GameMaster</w:t>
+      </w:r>
+      <w:proofErr w:type="spellEnd"/>
+      <w:r>
+        <w:rPr>
+          <w:color w:val="000000"/>
+        </w:rPr>
+        <w:t xml:space="preserve"> is a Discord bot THAT will help users set up small minigames, such as Tic-Tac-Toe.</w:t>
+      </w:r>
+    </w:p>
+    <w:p>
+      <w:pPr>
+        <w:pStyle w:val="BodyText"/>
+        <w:spacing w:after="0"/>
+        <w:ind w:left="0"/>
+        <w:rPr>
+          <w:color w:val="000000"/>
+        </w:rPr>
+      </w:pPr>
+      <w:r>
+        <w:rPr>
+          <w:color w:val="000000"/>
+        </w:rPr>
+        <w:t xml:space="preserve">UNLIKE other Discord bots, such as Tic-Tac-Toe bot, the focus of </w:t>
+      </w:r>
+      <w:proofErr w:type="spellStart"/>
+      <w:r>
+        <w:rPr>
+          <w:color w:val="000000"/>
+        </w:rPr>
+        <w:t>GameMaster</w:t>
+      </w:r>
+      <w:proofErr w:type="spellEnd"/>
+      <w:r>
+        <w:rPr>
+          <w:color w:val="000000"/>
+        </w:rPr>
+        <w:t xml:space="preserve"> is to provide a "hub" for users to have multiple games of varying difficulty and engagement. OUR product acts as a "one stop shop" for different fast and fun minigames between friends on Discord.</w:t>
+      </w:r>
+    </w:p>
+    <w:p>
+      <w:pPr>
+        <w:pStyle w:val="Heading3"/>
+        <w:rPr>
+          <w:rFonts w:ascii="Times New Roman" w:hAnsi="Times New Roman" w:cs="Times New Roman"/>
+        </w:rPr>
+      </w:pPr>
+      <w:r>
+        <w:rPr>
+          <w:rFonts w:ascii="Times New Roman" w:hAnsi="Times New Roman" w:cs="Times New Roman"/>
+        </w:rPr>
+        <w:t>Testing Output</w:t>
+      </w:r>
+    </w:p>
+    <w:p>
+      <w:pPr>
+        <w:pStyle w:val="BodyText"/>
+        <w:spacing w:after="240"/>
+        <w:ind w:left="0"/>
+        <w:rPr>
+          <w:color w:val="000000"/>
+        </w:rPr>
+      </w:pPr>
+      <w:r>
+        <w:rPr>
+          <w:color w:val="000000"/>
+        </w:rPr>
+        <w:t xml:space="preserve">FOR Discord users WHO want to have a fun minigame to interact with friends on the platform, THE </w:t>
+      </w:r>
+      <w:proofErr w:type="spellStart"/>
+      <w:r>
+        <w:rPr>
+          <w:color w:val="000000"/>
+        </w:rPr>
+        <w:t>GameMaster</w:t>
+      </w:r>
+      <w:proofErr w:type="spellEnd"/>
+      <w:r>
+        <w:rPr>
+          <w:color w:val="000000"/>
+        </w:rPr>
+        <w:t xml:space="preserve"> is a Discord bot THAT will help users set up small minigames, such as Tic-Tac-Toe.</w:t>
+      </w:r>
+    </w:p>
+    <w:p>
+      <w:pPr>
+        <w:pStyle w:val="BodyText"/>
+        <w:spacing w:after="0"/>
+        <w:ind w:left="0"/>
+        <w:rPr>
+          <w:color w:val="000000"/>
+        </w:rPr>
+      </w:pPr>
+      <w:r>
+        <w:rPr>
+          <w:color w:val="000000"/>
+        </w:rPr>
+        <w:t xml:space="preserve">UNLIKE other Discord bots, such as Tic-Tac-Toe bot, the focus of </w:t>
+      </w:r>
+      <w:proofErr w:type="spellStart"/>
+      <w:r>
+        <w:rPr>
+          <w:color w:val="000000"/>
+        </w:rPr>
+        <w:t>GameMaster</w:t>
+      </w:r>
+      <w:proofErr w:type="spellEnd"/>
+      <w:r>
+        <w:rPr>
+          <w:color w:val="000000"/>
+        </w:rPr>
+        <w:t xml:space="preserve"> is to provide a "hub" for users to have multiple games of varying difficulty and engagement. OUR product acts as a "one stop shop" for different fast and fun minigames between friends on Discord.</w:t>
+      </w:r>
+    </w:p>
+    <w:p>
+      <w:pPr>
+        <w:pStyle w:val="Heading3"/>
+        <w:rPr>
+          <w:rFonts w:ascii="Times New Roman" w:hAnsi="Times New Roman" w:cs="Times New Roman"/>
+        </w:rPr>
+      </w:pPr>
+      <w:r>
+        <w:rPr>
+          <w:rFonts w:ascii="Times New Roman" w:hAnsi="Times New Roman" w:cs="Times New Roman"/>
+        </w:rPr>
+        <w:t>Coverage Report</w:t>
+      </w:r>
+    </w:p>
+    <w:p>
+      <w:pPr>
+        <w:pStyle w:val="BodyText"/>
+        <w:spacing w:after="240"/>
+        <w:ind w:left="0"/>
+        <w:rPr>
+          <w:color w:val="000000"/>
+        </w:rPr>
+      </w:pPr>
+      <w:r>
+        <w:rPr>
+          <w:color w:val="000000"/>
+        </w:rPr>
+        <w:t xml:space="preserve">FOR Discord users WHO want to have a fun minigame to interact with friends on the platform, THE </w:t>
+      </w:r>
+      <w:proofErr w:type="spellStart"/>
+      <w:r>
+        <w:rPr>
+          <w:color w:val="000000"/>
+        </w:rPr>
+        <w:t>GameMaster</w:t>
+      </w:r>
+      <w:proofErr w:type="spellEnd"/>
+      <w:r>
+        <w:rPr>
+          <w:color w:val="000000"/>
+        </w:rPr>
+        <w:t xml:space="preserve"> is a Discord bot THAT will help users set up small minigames, such as Tic-Tac-Toe.</w:t>
+      </w:r>
+    </w:p>
+    <w:p>
+      <w:pPr>
+        <w:pStyle w:val="BodyText"/>
+        <w:spacing w:after="0"/>
+        <w:ind w:left="0"/>
+        <w:rPr>
+          <w:color w:val="000000"/>
+        </w:rPr>
+      </w:pPr>
+      <w:r>
+        <w:rPr>
+          <w:color w:val="000000"/>
+        </w:rPr>
+        <w:t xml:space="preserve">UNLIKE other Discord bots, such as Tic-Tac-Toe bot, the focus of </w:t>
+      </w:r>
+      <w:proofErr w:type="spellStart"/>
+      <w:r>
+        <w:rPr>
+          <w:color w:val="000000"/>
+        </w:rPr>
+        <w:t>GameMaster</w:t>
+      </w:r>
+      <w:proofErr w:type="spellEnd"/>
+      <w:r>
+        <w:rPr>
+          <w:color w:val="000000"/>
+        </w:rPr>
+        <w:t xml:space="preserve"> is to provide a "hub" for users to have multiple games of varying difficulty and engagement. OUR product acts as a "one stop shop" for different fast and fun minigames between friends on Discord.</w:t>
+      </w:r>
+    </w:p>
+    <w:p>
+      <w:pPr>
+        <w:pStyle w:val="BodyText"/>
+        <w:spacing w:after="0"/>
+        <w:ind w:left="0"/>
+        <w:rPr>
+          <w:color w:val="000000"/>
+        </w:rPr>
+      </w:pPr>
+    </w:p>
+    <w:p>
+      <w:pPr>
+        <w:ind w:left="0"/>
+      </w:pPr>
     </w:p>
     <w:p>
       <w:pPr>
@@ -2970,7 +4640,7 @@
           <w:color w:val="auto"/>
         </w:rPr>
       </w:pPr>
-      <w:bookmarkStart w:id="21" w:name="_Toc118812077"/>
+      <w:bookmarkStart w:id="21" w:name="_Toc119430780"/>
       <w:r>
         <w:rPr>
           <w:rFonts w:ascii="Times New Roman" w:hAnsi="Times New Roman"/>
@@ -2988,7 +4658,7 @@
           <w:rFonts w:ascii="Times New Roman" w:hAnsi="Times New Roman" w:cs="Times New Roman"/>
         </w:rPr>
       </w:pPr>
-      <w:bookmarkStart w:id="22" w:name="_Toc118812078"/>
+      <w:bookmarkStart w:id="22" w:name="_Toc119430781"/>
       <w:r>
         <w:rPr>
           <w:rFonts w:ascii="Times New Roman" w:hAnsi="Times New Roman" w:cs="Times New Roman"/>
@@ -3010,7 +4680,15 @@
         <w:t xml:space="preserve">Sprint Goal:  </w:t>
       </w:r>
       <w:r>
-        <w:t>The goal was to allow for greater customization of the currently available code through refactoring classes that have the highest reusability. This allows for the usage of these objects in more than just one scenario, opening up multiple possibilities in the future</w:t>
+        <w:t xml:space="preserve">The goal was to allow for greater customization of the currently available code through refactoring classes that have the highest reusability. This allows for the usage of these objects in more than just one scenario, </w:t>
+      </w:r>
+      <w:proofErr w:type="gramStart"/>
+      <w:r>
+        <w:t>opening up</w:t>
+      </w:r>
+      <w:proofErr w:type="gramEnd"/>
+      <w:r>
+        <w:t xml:space="preserve"> multiple possibilities in the future</w:t>
       </w:r>
     </w:p>
     <w:p/>
@@ -3045,7 +4723,21 @@
         <w:rPr>
           <w:rFonts w:ascii="Times New Roman" w:hAnsi="Times New Roman"/>
         </w:rPr>
-        <w:t>Customization of current TicTacToe game</w:t>
+        <w:t xml:space="preserve">Customization of current </w:t>
+      </w:r>
+      <w:proofErr w:type="spellStart"/>
+      <w:r>
+        <w:rPr>
+          <w:rFonts w:ascii="Times New Roman" w:hAnsi="Times New Roman"/>
+        </w:rPr>
+        <w:t>TicTacToe</w:t>
+      </w:r>
+      <w:proofErr w:type="spellEnd"/>
+      <w:r>
+        <w:rPr>
+          <w:rFonts w:ascii="Times New Roman" w:hAnsi="Times New Roman"/>
+        </w:rPr>
+        <w:t xml:space="preserve"> game</w:t>
       </w:r>
     </w:p>
     <w:p>
@@ -3373,8 +5065,13 @@
             <w:pPr>
               <w:ind w:left="0"/>
             </w:pPr>
-            <w:r>
-              <w:t>TicTacToe refactored</w:t>
+            <w:proofErr w:type="spellStart"/>
+            <w:r>
+              <w:t>TicTacToe</w:t>
+            </w:r>
+            <w:proofErr w:type="spellEnd"/>
+            <w:r>
+              <w:t xml:space="preserve"> refactored</w:t>
             </w:r>
           </w:p>
         </w:tc>
@@ -3435,13 +5132,13 @@
           <w:rFonts w:ascii="Times New Roman" w:hAnsi="Times New Roman" w:cs="Times New Roman"/>
         </w:rPr>
       </w:pPr>
-      <w:bookmarkStart w:id="23" w:name="_Toc118812079"/>
       <w:r>
         <w:rPr>
           <w:rFonts w:ascii="Times New Roman" w:hAnsi="Times New Roman" w:cs="Times New Roman"/>
         </w:rPr>
         <w:br w:type="column"/>
       </w:r>
+      <w:bookmarkStart w:id="23" w:name="_Toc119430782"/>
       <w:r>
         <w:rPr>
           <w:rFonts w:ascii="Times New Roman" w:hAnsi="Times New Roman" w:cs="Times New Roman"/>
@@ -3514,7 +5211,21 @@
         <w:rPr>
           <w:rFonts w:ascii="Times New Roman" w:hAnsi="Times New Roman"/>
         </w:rPr>
-        <w:t>Customization of current TicTacToe gam</w:t>
+        <w:t xml:space="preserve">Customization of current </w:t>
+      </w:r>
+      <w:proofErr w:type="spellStart"/>
+      <w:r>
+        <w:rPr>
+          <w:rFonts w:ascii="Times New Roman" w:hAnsi="Times New Roman"/>
+        </w:rPr>
+        <w:t>TicTacToe</w:t>
+      </w:r>
+      <w:proofErr w:type="spellEnd"/>
+      <w:r>
+        <w:rPr>
+          <w:rFonts w:ascii="Times New Roman" w:hAnsi="Times New Roman"/>
+        </w:rPr>
+        <w:t xml:space="preserve"> gam</w:t>
       </w:r>
       <w:r>
         <w:rPr>
@@ -3896,8 +5607,13 @@
             <w:pPr>
               <w:ind w:left="0"/>
             </w:pPr>
-            <w:r>
-              <w:t>TicTacToe refactoring</w:t>
+            <w:proofErr w:type="spellStart"/>
+            <w:r>
+              <w:t>TicTacToe</w:t>
+            </w:r>
+            <w:proofErr w:type="spellEnd"/>
+            <w:r>
+              <w:t xml:space="preserve"> refactoring</w:t>
             </w:r>
           </w:p>
         </w:tc>
@@ -4141,6 +5857,1200 @@
       <w:r>
         <w:t>100% (32/32)</w:t>
       </w:r>
+    </w:p>
+    <w:p>
+      <w:pPr>
+        <w:pStyle w:val="Heading3"/>
+        <w:rPr>
+          <w:rFonts w:ascii="Times New Roman" w:hAnsi="Times New Roman" w:cs="Times New Roman"/>
+        </w:rPr>
+      </w:pPr>
+      <w:r>
+        <w:br w:type="column"/>
+      </w:r>
+      <w:bookmarkStart w:id="24" w:name="_Toc119430783"/>
+      <w:r>
+        <w:rPr>
+          <w:rFonts w:ascii="Times New Roman" w:hAnsi="Times New Roman" w:cs="Times New Roman"/>
+        </w:rPr>
+        <w:lastRenderedPageBreak/>
+        <w:t xml:space="preserve">Week </w:t>
+      </w:r>
+      <w:r>
+        <w:rPr>
+          <w:rFonts w:ascii="Times New Roman" w:hAnsi="Times New Roman" w:cs="Times New Roman"/>
+        </w:rPr>
+        <w:t>4</w:t>
+      </w:r>
+      <w:r>
+        <w:rPr>
+          <w:rFonts w:ascii="Times New Roman" w:hAnsi="Times New Roman" w:cs="Times New Roman"/>
+        </w:rPr>
+        <w:t xml:space="preserve"> Progress</w:t>
+      </w:r>
+      <w:bookmarkEnd w:id="24"/>
+    </w:p>
+    <w:p/>
+    <w:p>
+      <w:pPr>
+        <w:ind w:left="0"/>
+      </w:pPr>
+      <w:r>
+        <w:rPr>
+          <w:b/>
+          <w:bCs/>
+        </w:rPr>
+        <w:t xml:space="preserve">Sprint Goal:  </w:t>
+      </w:r>
+      <w:r>
+        <w:t>The goal was to</w:t>
+      </w:r>
+      <w:r>
+        <w:t xml:space="preserve"> add new minigames to the bot, refine the old minigames, and implement a unit testing framework</w:t>
+      </w:r>
+      <w:r>
+        <w:t>.</w:t>
+      </w:r>
+    </w:p>
+    <w:p/>
+    <w:p>
+      <w:pPr>
+        <w:ind w:left="0"/>
+        <w:rPr>
+          <w:b/>
+          <w:bCs/>
+        </w:rPr>
+      </w:pPr>
+      <w:r>
+        <w:rPr>
+          <w:b/>
+          <w:bCs/>
+        </w:rPr>
+        <w:t>Backlog Features</w:t>
+      </w:r>
+    </w:p>
+    <w:p>
+      <w:pPr>
+        <w:pStyle w:val="ListParagraph"/>
+        <w:numPr>
+          <w:ilvl w:val="0"/>
+          <w:numId w:val="1"/>
+        </w:numPr>
+        <w:rPr>
+          <w:rFonts w:ascii="Times New Roman" w:hAnsi="Times New Roman"/>
+        </w:rPr>
+      </w:pPr>
+      <w:r>
+        <w:rPr>
+          <w:rFonts w:ascii="Times New Roman" w:hAnsi="Times New Roman"/>
+        </w:rPr>
+        <w:t>Addition of new minigames</w:t>
+      </w:r>
+    </w:p>
+    <w:p>
+      <w:pPr>
+        <w:pStyle w:val="ListParagraph"/>
+        <w:numPr>
+          <w:ilvl w:val="0"/>
+          <w:numId w:val="1"/>
+        </w:numPr>
+        <w:rPr>
+          <w:rFonts w:ascii="Times New Roman" w:hAnsi="Times New Roman"/>
+        </w:rPr>
+      </w:pPr>
+      <w:r>
+        <w:rPr>
+          <w:rFonts w:ascii="Times New Roman" w:hAnsi="Times New Roman"/>
+        </w:rPr>
+        <w:t xml:space="preserve">Refactoring of the AI class to work on different-sized </w:t>
+      </w:r>
+      <w:proofErr w:type="spellStart"/>
+      <w:r>
+        <w:rPr>
+          <w:rFonts w:ascii="Times New Roman" w:hAnsi="Times New Roman"/>
+        </w:rPr>
+        <w:t>TicTacToe</w:t>
+      </w:r>
+      <w:proofErr w:type="spellEnd"/>
+      <w:r>
+        <w:rPr>
+          <w:rFonts w:ascii="Times New Roman" w:hAnsi="Times New Roman"/>
+        </w:rPr>
+        <w:t xml:space="preserve"> boards</w:t>
+      </w:r>
+    </w:p>
+    <w:p>
+      <w:pPr>
+        <w:pStyle w:val="ListParagraph"/>
+        <w:numPr>
+          <w:ilvl w:val="0"/>
+          <w:numId w:val="1"/>
+        </w:numPr>
+      </w:pPr>
+      <w:r>
+        <w:rPr>
+          <w:rFonts w:ascii="Times New Roman" w:hAnsi="Times New Roman"/>
+        </w:rPr>
+        <w:t>Release and maintenance of the Heroku server bot</w:t>
+      </w:r>
+    </w:p>
+    <w:p>
+      <w:pPr>
+        <w:pStyle w:val="ListParagraph"/>
+      </w:pPr>
+    </w:p>
+    <w:tbl>
+      <w:tblPr>
+        <w:tblStyle w:val="LightShading"/>
+        <w:tblW w:w="9360" w:type="dxa"/>
+        <w:tblLook w:val="06A0" w:firstRow="1" w:lastRow="0" w:firstColumn="1" w:lastColumn="0" w:noHBand="1" w:noVBand="1"/>
+      </w:tblPr>
+      <w:tblGrid>
+        <w:gridCol w:w="3510"/>
+        <w:gridCol w:w="3150"/>
+        <w:gridCol w:w="1620"/>
+        <w:gridCol w:w="1080"/>
+      </w:tblGrid>
+      <w:tr>
+        <w:trPr>
+          <w:cnfStyle w:val="100000000000" w:firstRow="1" w:lastRow="0" w:firstColumn="0" w:lastColumn="0" w:oddVBand="0" w:evenVBand="0" w:oddHBand="0" w:evenHBand="0" w:firstRowFirstColumn="0" w:firstRowLastColumn="0" w:lastRowFirstColumn="0" w:lastRowLastColumn="0"/>
+        </w:trPr>
+        <w:tc>
+          <w:tcPr>
+            <w:cnfStyle w:val="001000000000" w:firstRow="0" w:lastRow="0" w:firstColumn="1" w:lastColumn="0" w:oddVBand="0" w:evenVBand="0" w:oddHBand="0" w:evenHBand="0" w:firstRowFirstColumn="0" w:firstRowLastColumn="0" w:lastRowFirstColumn="0" w:lastRowLastColumn="0"/>
+            <w:tcW w:w="3510" w:type="dxa"/>
+          </w:tcPr>
+          <w:p>
+            <w:pPr>
+              <w:spacing w:before="0"/>
+              <w:ind w:left="0"/>
+              <w:jc w:val="left"/>
+              <w:rPr>
+                <w:b w:val="0"/>
+                <w:bCs w:val="0"/>
+              </w:rPr>
+            </w:pPr>
+            <w:r>
+              <w:t>Tasks in Sprint</w:t>
+            </w:r>
+          </w:p>
+        </w:tc>
+        <w:tc>
+          <w:tcPr>
+            <w:tcW w:w="3150" w:type="dxa"/>
+          </w:tcPr>
+          <w:p>
+            <w:pPr>
+              <w:spacing w:before="0"/>
+              <w:ind w:left="0"/>
+              <w:jc w:val="left"/>
+              <w:cnfStyle w:val="100000000000" w:firstRow="1" w:lastRow="0" w:firstColumn="0" w:lastColumn="0" w:oddVBand="0" w:evenVBand="0" w:oddHBand="0" w:evenHBand="0" w:firstRowFirstColumn="0" w:firstRowLastColumn="0" w:lastRowFirstColumn="0" w:lastRowLastColumn="0"/>
+            </w:pPr>
+            <w:r>
+              <w:t xml:space="preserve">Task Status at end of Sprint </w:t>
+            </w:r>
+          </w:p>
+        </w:tc>
+        <w:tc>
+          <w:tcPr>
+            <w:tcW w:w="1620" w:type="dxa"/>
+          </w:tcPr>
+          <w:p>
+            <w:pPr>
+              <w:spacing w:before="0"/>
+              <w:ind w:left="0"/>
+              <w:jc w:val="left"/>
+              <w:cnfStyle w:val="100000000000" w:firstRow="1" w:lastRow="0" w:firstColumn="0" w:lastColumn="0" w:oddVBand="0" w:evenVBand="0" w:oddHBand="0" w:evenHBand="0" w:firstRowFirstColumn="0" w:firstRowLastColumn="0" w:lastRowFirstColumn="0" w:lastRowLastColumn="0"/>
+            </w:pPr>
+            <w:r>
+              <w:t>Assigned To</w:t>
+            </w:r>
+          </w:p>
+        </w:tc>
+        <w:tc>
+          <w:tcPr>
+            <w:tcW w:w="1080" w:type="dxa"/>
+          </w:tcPr>
+          <w:p>
+            <w:pPr>
+              <w:spacing w:before="0"/>
+              <w:ind w:left="0"/>
+              <w:jc w:val="left"/>
+              <w:cnfStyle w:val="100000000000" w:firstRow="1" w:lastRow="0" w:firstColumn="0" w:lastColumn="0" w:oddVBand="0" w:evenVBand="0" w:oddHBand="0" w:evenHBand="0" w:firstRowFirstColumn="0" w:firstRowLastColumn="0" w:lastRowFirstColumn="0" w:lastRowLastColumn="0"/>
+            </w:pPr>
+            <w:r>
+              <w:t>Velocity</w:t>
+            </w:r>
+          </w:p>
+        </w:tc>
+      </w:tr>
+      <w:tr>
+        <w:tc>
+          <w:tcPr>
+            <w:cnfStyle w:val="001000000000" w:firstRow="0" w:lastRow="0" w:firstColumn="1" w:lastColumn="0" w:oddVBand="0" w:evenVBand="0" w:oddHBand="0" w:evenHBand="0" w:firstRowFirstColumn="0" w:firstRowLastColumn="0" w:lastRowFirstColumn="0" w:lastRowLastColumn="0"/>
+            <w:tcW w:w="3510" w:type="dxa"/>
+            <w:tcBorders>
+              <w:top w:val="nil"/>
+              <w:bottom w:val="nil"/>
+            </w:tcBorders>
+          </w:tcPr>
+          <w:p>
+            <w:pPr>
+              <w:ind w:left="0"/>
+            </w:pPr>
+            <w:r>
+              <w:t>Sequence Diagrams</w:t>
+            </w:r>
+          </w:p>
+        </w:tc>
+        <w:tc>
+          <w:tcPr>
+            <w:tcW w:w="3150" w:type="dxa"/>
+            <w:tcBorders>
+              <w:top w:val="nil"/>
+              <w:bottom w:val="nil"/>
+            </w:tcBorders>
+          </w:tcPr>
+          <w:p>
+            <w:pPr>
+              <w:ind w:left="0"/>
+              <w:cnfStyle w:val="000000000000" w:firstRow="0" w:lastRow="0" w:firstColumn="0" w:lastColumn="0" w:oddVBand="0" w:evenVBand="0" w:oddHBand="0" w:evenHBand="0" w:firstRowFirstColumn="0" w:firstRowLastColumn="0" w:lastRowFirstColumn="0" w:lastRowLastColumn="0"/>
+            </w:pPr>
+            <w:r>
+              <w:t>Completed</w:t>
+            </w:r>
+          </w:p>
+        </w:tc>
+        <w:tc>
+          <w:tcPr>
+            <w:tcW w:w="1620" w:type="dxa"/>
+            <w:tcBorders>
+              <w:top w:val="nil"/>
+              <w:bottom w:val="nil"/>
+            </w:tcBorders>
+          </w:tcPr>
+          <w:p>
+            <w:pPr>
+              <w:ind w:left="0"/>
+              <w:cnfStyle w:val="000000000000" w:firstRow="0" w:lastRow="0" w:firstColumn="0" w:lastColumn="0" w:oddVBand="0" w:evenVBand="0" w:oddHBand="0" w:evenHBand="0" w:firstRowFirstColumn="0" w:firstRowLastColumn="0" w:lastRowFirstColumn="0" w:lastRowLastColumn="0"/>
+            </w:pPr>
+            <w:r>
+              <w:t>Kian</w:t>
+            </w:r>
+          </w:p>
+        </w:tc>
+        <w:tc>
+          <w:tcPr>
+            <w:tcW w:w="1080" w:type="dxa"/>
+            <w:tcBorders>
+              <w:top w:val="nil"/>
+              <w:bottom w:val="nil"/>
+            </w:tcBorders>
+          </w:tcPr>
+          <w:p>
+            <w:pPr>
+              <w:ind w:left="0"/>
+              <w:cnfStyle w:val="000000000000" w:firstRow="0" w:lastRow="0" w:firstColumn="0" w:lastColumn="0" w:oddVBand="0" w:evenVBand="0" w:oddHBand="0" w:evenHBand="0" w:firstRowFirstColumn="0" w:firstRowLastColumn="0" w:lastRowFirstColumn="0" w:lastRowLastColumn="0"/>
+            </w:pPr>
+            <w:r>
+              <w:t>3</w:t>
+            </w:r>
+          </w:p>
+        </w:tc>
+      </w:tr>
+      <w:tr>
+        <w:tc>
+          <w:tcPr>
+            <w:cnfStyle w:val="001000000000" w:firstRow="0" w:lastRow="0" w:firstColumn="1" w:lastColumn="0" w:oddVBand="0" w:evenVBand="0" w:oddHBand="0" w:evenHBand="0" w:firstRowFirstColumn="0" w:firstRowLastColumn="0" w:lastRowFirstColumn="0" w:lastRowLastColumn="0"/>
+            <w:tcW w:w="3510" w:type="dxa"/>
+            <w:tcBorders>
+              <w:top w:val="nil"/>
+              <w:bottom w:val="nil"/>
+            </w:tcBorders>
+          </w:tcPr>
+          <w:p>
+            <w:pPr>
+              <w:ind w:left="0"/>
+            </w:pPr>
+            <w:r>
+              <w:t>Rock Paper Scissors</w:t>
+            </w:r>
+            <w:r>
+              <w:t xml:space="preserve"> Refactor</w:t>
+            </w:r>
+          </w:p>
+        </w:tc>
+        <w:tc>
+          <w:tcPr>
+            <w:tcW w:w="3150" w:type="dxa"/>
+            <w:tcBorders>
+              <w:top w:val="nil"/>
+              <w:bottom w:val="nil"/>
+            </w:tcBorders>
+          </w:tcPr>
+          <w:p>
+            <w:pPr>
+              <w:ind w:left="0"/>
+              <w:cnfStyle w:val="000000000000" w:firstRow="0" w:lastRow="0" w:firstColumn="0" w:lastColumn="0" w:oddVBand="0" w:evenVBand="0" w:oddHBand="0" w:evenHBand="0" w:firstRowFirstColumn="0" w:firstRowLastColumn="0" w:lastRowFirstColumn="0" w:lastRowLastColumn="0"/>
+            </w:pPr>
+            <w:r>
+              <w:t>Completed</w:t>
+            </w:r>
+          </w:p>
+        </w:tc>
+        <w:tc>
+          <w:tcPr>
+            <w:tcW w:w="1620" w:type="dxa"/>
+            <w:tcBorders>
+              <w:top w:val="nil"/>
+              <w:bottom w:val="nil"/>
+            </w:tcBorders>
+          </w:tcPr>
+          <w:p>
+            <w:pPr>
+              <w:ind w:left="0"/>
+              <w:cnfStyle w:val="000000000000" w:firstRow="0" w:lastRow="0" w:firstColumn="0" w:lastColumn="0" w:oddVBand="0" w:evenVBand="0" w:oddHBand="0" w:evenHBand="0" w:firstRowFirstColumn="0" w:firstRowLastColumn="0" w:lastRowFirstColumn="0" w:lastRowLastColumn="0"/>
+            </w:pPr>
+            <w:r>
+              <w:t>Jay</w:t>
+            </w:r>
+          </w:p>
+        </w:tc>
+        <w:tc>
+          <w:tcPr>
+            <w:tcW w:w="1080" w:type="dxa"/>
+            <w:tcBorders>
+              <w:top w:val="nil"/>
+              <w:bottom w:val="nil"/>
+            </w:tcBorders>
+          </w:tcPr>
+          <w:p>
+            <w:pPr>
+              <w:ind w:left="0"/>
+              <w:cnfStyle w:val="000000000000" w:firstRow="0" w:lastRow="0" w:firstColumn="0" w:lastColumn="0" w:oddVBand="0" w:evenVBand="0" w:oddHBand="0" w:evenHBand="0" w:firstRowFirstColumn="0" w:firstRowLastColumn="0" w:lastRowFirstColumn="0" w:lastRowLastColumn="0"/>
+            </w:pPr>
+            <w:r>
+              <w:t>3</w:t>
+            </w:r>
+          </w:p>
+        </w:tc>
+      </w:tr>
+      <w:tr>
+        <w:tc>
+          <w:tcPr>
+            <w:cnfStyle w:val="001000000000" w:firstRow="0" w:lastRow="0" w:firstColumn="1" w:lastColumn="0" w:oddVBand="0" w:evenVBand="0" w:oddHBand="0" w:evenHBand="0" w:firstRowFirstColumn="0" w:firstRowLastColumn="0" w:lastRowFirstColumn="0" w:lastRowLastColumn="0"/>
+            <w:tcW w:w="3510" w:type="dxa"/>
+            <w:tcBorders>
+              <w:top w:val="nil"/>
+              <w:bottom w:val="nil"/>
+            </w:tcBorders>
+          </w:tcPr>
+          <w:p>
+            <w:pPr>
+              <w:ind w:left="0"/>
+            </w:pPr>
+            <w:r>
+              <w:t>Design Document updates</w:t>
+            </w:r>
+          </w:p>
+        </w:tc>
+        <w:tc>
+          <w:tcPr>
+            <w:tcW w:w="3150" w:type="dxa"/>
+            <w:tcBorders>
+              <w:top w:val="nil"/>
+              <w:bottom w:val="nil"/>
+            </w:tcBorders>
+          </w:tcPr>
+          <w:p>
+            <w:pPr>
+              <w:ind w:left="0"/>
+              <w:cnfStyle w:val="000000000000" w:firstRow="0" w:lastRow="0" w:firstColumn="0" w:lastColumn="0" w:oddVBand="0" w:evenVBand="0" w:oddHBand="0" w:evenHBand="0" w:firstRowFirstColumn="0" w:firstRowLastColumn="0" w:lastRowFirstColumn="0" w:lastRowLastColumn="0"/>
+            </w:pPr>
+            <w:r>
+              <w:t>Completed</w:t>
+            </w:r>
+          </w:p>
+        </w:tc>
+        <w:tc>
+          <w:tcPr>
+            <w:tcW w:w="1620" w:type="dxa"/>
+            <w:tcBorders>
+              <w:top w:val="nil"/>
+              <w:bottom w:val="nil"/>
+            </w:tcBorders>
+          </w:tcPr>
+          <w:p>
+            <w:pPr>
+              <w:ind w:left="0"/>
+              <w:cnfStyle w:val="000000000000" w:firstRow="0" w:lastRow="0" w:firstColumn="0" w:lastColumn="0" w:oddVBand="0" w:evenVBand="0" w:oddHBand="0" w:evenHBand="0" w:firstRowFirstColumn="0" w:firstRowLastColumn="0" w:lastRowFirstColumn="0" w:lastRowLastColumn="0"/>
+            </w:pPr>
+            <w:r>
+              <w:t>Kian</w:t>
+            </w:r>
+          </w:p>
+        </w:tc>
+        <w:tc>
+          <w:tcPr>
+            <w:tcW w:w="1080" w:type="dxa"/>
+            <w:tcBorders>
+              <w:top w:val="nil"/>
+              <w:bottom w:val="nil"/>
+            </w:tcBorders>
+          </w:tcPr>
+          <w:p>
+            <w:pPr>
+              <w:ind w:left="0"/>
+              <w:cnfStyle w:val="000000000000" w:firstRow="0" w:lastRow="0" w:firstColumn="0" w:lastColumn="0" w:oddVBand="0" w:evenVBand="0" w:oddHBand="0" w:evenHBand="0" w:firstRowFirstColumn="0" w:firstRowLastColumn="0" w:lastRowFirstColumn="0" w:lastRowLastColumn="0"/>
+            </w:pPr>
+            <w:r>
+              <w:t>2</w:t>
+            </w:r>
+          </w:p>
+        </w:tc>
+      </w:tr>
+      <w:tr>
+        <w:tc>
+          <w:tcPr>
+            <w:cnfStyle w:val="001000000000" w:firstRow="0" w:lastRow="0" w:firstColumn="1" w:lastColumn="0" w:oddVBand="0" w:evenVBand="0" w:oddHBand="0" w:evenHBand="0" w:firstRowFirstColumn="0" w:firstRowLastColumn="0" w:lastRowFirstColumn="0" w:lastRowLastColumn="0"/>
+            <w:tcW w:w="3510" w:type="dxa"/>
+            <w:tcBorders>
+              <w:top w:val="nil"/>
+              <w:bottom w:val="nil"/>
+            </w:tcBorders>
+          </w:tcPr>
+          <w:p>
+            <w:pPr>
+              <w:ind w:left="0"/>
+            </w:pPr>
+            <w:r>
+              <w:t>AI</w:t>
+            </w:r>
+            <w:r>
+              <w:t xml:space="preserve"> refactoring</w:t>
+            </w:r>
+          </w:p>
+        </w:tc>
+        <w:tc>
+          <w:tcPr>
+            <w:tcW w:w="3150" w:type="dxa"/>
+            <w:tcBorders>
+              <w:top w:val="nil"/>
+              <w:bottom w:val="nil"/>
+            </w:tcBorders>
+          </w:tcPr>
+          <w:p>
+            <w:pPr>
+              <w:ind w:left="0"/>
+              <w:cnfStyle w:val="000000000000" w:firstRow="0" w:lastRow="0" w:firstColumn="0" w:lastColumn="0" w:oddVBand="0" w:evenVBand="0" w:oddHBand="0" w:evenHBand="0" w:firstRowFirstColumn="0" w:firstRowLastColumn="0" w:lastRowFirstColumn="0" w:lastRowLastColumn="0"/>
+            </w:pPr>
+            <w:r>
+              <w:t>Completed</w:t>
+            </w:r>
+          </w:p>
+        </w:tc>
+        <w:tc>
+          <w:tcPr>
+            <w:tcW w:w="1620" w:type="dxa"/>
+            <w:tcBorders>
+              <w:top w:val="nil"/>
+              <w:bottom w:val="nil"/>
+            </w:tcBorders>
+          </w:tcPr>
+          <w:p>
+            <w:pPr>
+              <w:ind w:left="0"/>
+              <w:cnfStyle w:val="000000000000" w:firstRow="0" w:lastRow="0" w:firstColumn="0" w:lastColumn="0" w:oddVBand="0" w:evenVBand="0" w:oddHBand="0" w:evenHBand="0" w:firstRowFirstColumn="0" w:firstRowLastColumn="0" w:lastRowFirstColumn="0" w:lastRowLastColumn="0"/>
+            </w:pPr>
+            <w:r>
+              <w:t>Kian</w:t>
+            </w:r>
+          </w:p>
+        </w:tc>
+        <w:tc>
+          <w:tcPr>
+            <w:tcW w:w="1080" w:type="dxa"/>
+            <w:tcBorders>
+              <w:top w:val="nil"/>
+              <w:bottom w:val="nil"/>
+            </w:tcBorders>
+          </w:tcPr>
+          <w:p>
+            <w:pPr>
+              <w:ind w:left="0"/>
+              <w:cnfStyle w:val="000000000000" w:firstRow="0" w:lastRow="0" w:firstColumn="0" w:lastColumn="0" w:oddVBand="0" w:evenVBand="0" w:oddHBand="0" w:evenHBand="0" w:firstRowFirstColumn="0" w:firstRowLastColumn="0" w:lastRowFirstColumn="0" w:lastRowLastColumn="0"/>
+            </w:pPr>
+            <w:r>
+              <w:t>5</w:t>
+            </w:r>
+          </w:p>
+        </w:tc>
+      </w:tr>
+      <w:tr>
+        <w:tc>
+          <w:tcPr>
+            <w:cnfStyle w:val="001000000000" w:firstRow="0" w:lastRow="0" w:firstColumn="1" w:lastColumn="0" w:oddVBand="0" w:evenVBand="0" w:oddHBand="0" w:evenHBand="0" w:firstRowFirstColumn="0" w:firstRowLastColumn="0" w:lastRowFirstColumn="0" w:lastRowLastColumn="0"/>
+            <w:tcW w:w="3510" w:type="dxa"/>
+            <w:tcBorders>
+              <w:top w:val="nil"/>
+              <w:bottom w:val="nil"/>
+            </w:tcBorders>
+          </w:tcPr>
+          <w:p>
+            <w:pPr>
+              <w:ind w:left="0"/>
+            </w:pPr>
+            <w:r>
+              <w:t>Release Updates</w:t>
+            </w:r>
+          </w:p>
+        </w:tc>
+        <w:tc>
+          <w:tcPr>
+            <w:tcW w:w="3150" w:type="dxa"/>
+            <w:tcBorders>
+              <w:top w:val="nil"/>
+              <w:bottom w:val="nil"/>
+            </w:tcBorders>
+          </w:tcPr>
+          <w:p>
+            <w:pPr>
+              <w:ind w:left="0"/>
+              <w:cnfStyle w:val="000000000000" w:firstRow="0" w:lastRow="0" w:firstColumn="0" w:lastColumn="0" w:oddVBand="0" w:evenVBand="0" w:oddHBand="0" w:evenHBand="0" w:firstRowFirstColumn="0" w:firstRowLastColumn="0" w:lastRowFirstColumn="0" w:lastRowLastColumn="0"/>
+            </w:pPr>
+            <w:r>
+              <w:t>Completed</w:t>
+            </w:r>
+          </w:p>
+        </w:tc>
+        <w:tc>
+          <w:tcPr>
+            <w:tcW w:w="1620" w:type="dxa"/>
+            <w:tcBorders>
+              <w:top w:val="nil"/>
+              <w:bottom w:val="nil"/>
+            </w:tcBorders>
+          </w:tcPr>
+          <w:p>
+            <w:pPr>
+              <w:ind w:left="0"/>
+              <w:cnfStyle w:val="000000000000" w:firstRow="0" w:lastRow="0" w:firstColumn="0" w:lastColumn="0" w:oddVBand="0" w:evenVBand="0" w:oddHBand="0" w:evenHBand="0" w:firstRowFirstColumn="0" w:firstRowLastColumn="0" w:lastRowFirstColumn="0" w:lastRowLastColumn="0"/>
+            </w:pPr>
+            <w:r>
+              <w:t>Jay</w:t>
+            </w:r>
+          </w:p>
+        </w:tc>
+        <w:tc>
+          <w:tcPr>
+            <w:tcW w:w="1080" w:type="dxa"/>
+            <w:tcBorders>
+              <w:top w:val="nil"/>
+              <w:bottom w:val="nil"/>
+            </w:tcBorders>
+          </w:tcPr>
+          <w:p>
+            <w:pPr>
+              <w:ind w:left="0"/>
+              <w:cnfStyle w:val="000000000000" w:firstRow="0" w:lastRow="0" w:firstColumn="0" w:lastColumn="0" w:oddVBand="0" w:evenVBand="0" w:oddHBand="0" w:evenHBand="0" w:firstRowFirstColumn="0" w:firstRowLastColumn="0" w:lastRowFirstColumn="0" w:lastRowLastColumn="0"/>
+            </w:pPr>
+            <w:r>
+              <w:t>2</w:t>
+            </w:r>
+          </w:p>
+        </w:tc>
+      </w:tr>
+      <w:tr>
+        <w:tc>
+          <w:tcPr>
+            <w:cnfStyle w:val="001000000000" w:firstRow="0" w:lastRow="0" w:firstColumn="1" w:lastColumn="0" w:oddVBand="0" w:evenVBand="0" w:oddHBand="0" w:evenHBand="0" w:firstRowFirstColumn="0" w:firstRowLastColumn="0" w:lastRowFirstColumn="0" w:lastRowLastColumn="0"/>
+            <w:tcW w:w="3510" w:type="dxa"/>
+            <w:tcBorders>
+              <w:top w:val="nil"/>
+              <w:bottom w:val="nil"/>
+            </w:tcBorders>
+          </w:tcPr>
+          <w:p>
+            <w:pPr>
+              <w:ind w:left="0"/>
+            </w:pPr>
+            <w:r>
+              <w:t>Unit Testing Setup</w:t>
+            </w:r>
+          </w:p>
+        </w:tc>
+        <w:tc>
+          <w:tcPr>
+            <w:tcW w:w="3150" w:type="dxa"/>
+            <w:tcBorders>
+              <w:top w:val="nil"/>
+              <w:bottom w:val="nil"/>
+            </w:tcBorders>
+          </w:tcPr>
+          <w:p>
+            <w:pPr>
+              <w:ind w:left="0"/>
+              <w:cnfStyle w:val="000000000000" w:firstRow="0" w:lastRow="0" w:firstColumn="0" w:lastColumn="0" w:oddVBand="0" w:evenVBand="0" w:oddHBand="0" w:evenHBand="0" w:firstRowFirstColumn="0" w:firstRowLastColumn="0" w:lastRowFirstColumn="0" w:lastRowLastColumn="0"/>
+            </w:pPr>
+            <w:r>
+              <w:t>Completed</w:t>
+            </w:r>
+          </w:p>
+        </w:tc>
+        <w:tc>
+          <w:tcPr>
+            <w:tcW w:w="1620" w:type="dxa"/>
+            <w:tcBorders>
+              <w:top w:val="nil"/>
+              <w:bottom w:val="nil"/>
+            </w:tcBorders>
+          </w:tcPr>
+          <w:p>
+            <w:pPr>
+              <w:ind w:left="0"/>
+              <w:cnfStyle w:val="000000000000" w:firstRow="0" w:lastRow="0" w:firstColumn="0" w:lastColumn="0" w:oddVBand="0" w:evenVBand="0" w:oddHBand="0" w:evenHBand="0" w:firstRowFirstColumn="0" w:firstRowLastColumn="0" w:lastRowFirstColumn="0" w:lastRowLastColumn="0"/>
+            </w:pPr>
+            <w:r>
+              <w:t>Justin</w:t>
+            </w:r>
+          </w:p>
+        </w:tc>
+        <w:tc>
+          <w:tcPr>
+            <w:tcW w:w="1080" w:type="dxa"/>
+            <w:tcBorders>
+              <w:top w:val="nil"/>
+              <w:bottom w:val="nil"/>
+            </w:tcBorders>
+          </w:tcPr>
+          <w:p>
+            <w:pPr>
+              <w:ind w:left="0"/>
+              <w:cnfStyle w:val="000000000000" w:firstRow="0" w:lastRow="0" w:firstColumn="0" w:lastColumn="0" w:oddVBand="0" w:evenVBand="0" w:oddHBand="0" w:evenHBand="0" w:firstRowFirstColumn="0" w:firstRowLastColumn="0" w:lastRowFirstColumn="0" w:lastRowLastColumn="0"/>
+            </w:pPr>
+            <w:r>
+              <w:t>3</w:t>
+            </w:r>
+          </w:p>
+        </w:tc>
+      </w:tr>
+      <w:tr>
+        <w:tc>
+          <w:tcPr>
+            <w:cnfStyle w:val="001000000000" w:firstRow="0" w:lastRow="0" w:firstColumn="1" w:lastColumn="0" w:oddVBand="0" w:evenVBand="0" w:oddHBand="0" w:evenHBand="0" w:firstRowFirstColumn="0" w:firstRowLastColumn="0" w:lastRowFirstColumn="0" w:lastRowLastColumn="0"/>
+            <w:tcW w:w="3510" w:type="dxa"/>
+            <w:tcBorders>
+              <w:top w:val="nil"/>
+              <w:bottom w:val="nil"/>
+            </w:tcBorders>
+          </w:tcPr>
+          <w:p>
+            <w:pPr>
+              <w:ind w:left="0"/>
+            </w:pPr>
+            <w:r>
+              <w:t>Individual Unit Testing</w:t>
+            </w:r>
+          </w:p>
+        </w:tc>
+        <w:tc>
+          <w:tcPr>
+            <w:tcW w:w="3150" w:type="dxa"/>
+            <w:tcBorders>
+              <w:top w:val="nil"/>
+              <w:bottom w:val="nil"/>
+            </w:tcBorders>
+          </w:tcPr>
+          <w:p>
+            <w:pPr>
+              <w:ind w:left="0"/>
+              <w:cnfStyle w:val="000000000000" w:firstRow="0" w:lastRow="0" w:firstColumn="0" w:lastColumn="0" w:oddVBand="0" w:evenVBand="0" w:oddHBand="0" w:evenHBand="0" w:firstRowFirstColumn="0" w:firstRowLastColumn="0" w:lastRowFirstColumn="0" w:lastRowLastColumn="0"/>
+            </w:pPr>
+            <w:r>
+              <w:t>In Progress</w:t>
+            </w:r>
+          </w:p>
+        </w:tc>
+        <w:tc>
+          <w:tcPr>
+            <w:tcW w:w="1620" w:type="dxa"/>
+            <w:tcBorders>
+              <w:top w:val="nil"/>
+              <w:bottom w:val="nil"/>
+            </w:tcBorders>
+          </w:tcPr>
+          <w:p>
+            <w:pPr>
+              <w:ind w:left="0"/>
+              <w:cnfStyle w:val="000000000000" w:firstRow="0" w:lastRow="0" w:firstColumn="0" w:lastColumn="0" w:oddVBand="0" w:evenVBand="0" w:oddHBand="0" w:evenHBand="0" w:firstRowFirstColumn="0" w:firstRowLastColumn="0" w:lastRowFirstColumn="0" w:lastRowLastColumn="0"/>
+            </w:pPr>
+            <w:r>
+              <w:t>Justin</w:t>
+            </w:r>
+          </w:p>
+        </w:tc>
+        <w:tc>
+          <w:tcPr>
+            <w:tcW w:w="1080" w:type="dxa"/>
+            <w:tcBorders>
+              <w:top w:val="nil"/>
+              <w:bottom w:val="nil"/>
+            </w:tcBorders>
+          </w:tcPr>
+          <w:p>
+            <w:pPr>
+              <w:ind w:left="0"/>
+              <w:cnfStyle w:val="000000000000" w:firstRow="0" w:lastRow="0" w:firstColumn="0" w:lastColumn="0" w:oddVBand="0" w:evenVBand="0" w:oddHBand="0" w:evenHBand="0" w:firstRowFirstColumn="0" w:firstRowLastColumn="0" w:lastRowFirstColumn="0" w:lastRowLastColumn="0"/>
+            </w:pPr>
+            <w:r>
+              <w:t>3</w:t>
+            </w:r>
+          </w:p>
+        </w:tc>
+      </w:tr>
+      <w:tr>
+        <w:tc>
+          <w:tcPr>
+            <w:cnfStyle w:val="001000000000" w:firstRow="0" w:lastRow="0" w:firstColumn="1" w:lastColumn="0" w:oddVBand="0" w:evenVBand="0" w:oddHBand="0" w:evenHBand="0" w:firstRowFirstColumn="0" w:firstRowLastColumn="0" w:lastRowFirstColumn="0" w:lastRowLastColumn="0"/>
+            <w:tcW w:w="3510" w:type="dxa"/>
+            <w:tcBorders>
+              <w:top w:val="nil"/>
+              <w:bottom w:val="nil"/>
+            </w:tcBorders>
+          </w:tcPr>
+          <w:p>
+            <w:pPr>
+              <w:ind w:left="0"/>
+            </w:pPr>
+            <w:proofErr w:type="spellStart"/>
+            <w:r>
+              <w:t>TicTacToe</w:t>
+            </w:r>
+            <w:proofErr w:type="spellEnd"/>
+            <w:r>
+              <w:t xml:space="preserve"> Refactor</w:t>
+            </w:r>
+          </w:p>
+        </w:tc>
+        <w:tc>
+          <w:tcPr>
+            <w:tcW w:w="3150" w:type="dxa"/>
+            <w:tcBorders>
+              <w:top w:val="nil"/>
+              <w:bottom w:val="nil"/>
+            </w:tcBorders>
+          </w:tcPr>
+          <w:p>
+            <w:pPr>
+              <w:ind w:left="0"/>
+              <w:cnfStyle w:val="000000000000" w:firstRow="0" w:lastRow="0" w:firstColumn="0" w:lastColumn="0" w:oddVBand="0" w:evenVBand="0" w:oddHBand="0" w:evenHBand="0" w:firstRowFirstColumn="0" w:firstRowLastColumn="0" w:lastRowFirstColumn="0" w:lastRowLastColumn="0"/>
+            </w:pPr>
+            <w:r>
+              <w:t>In Progress</w:t>
+            </w:r>
+          </w:p>
+        </w:tc>
+        <w:tc>
+          <w:tcPr>
+            <w:tcW w:w="1620" w:type="dxa"/>
+            <w:tcBorders>
+              <w:top w:val="nil"/>
+              <w:bottom w:val="nil"/>
+            </w:tcBorders>
+          </w:tcPr>
+          <w:p>
+            <w:pPr>
+              <w:ind w:left="0"/>
+              <w:cnfStyle w:val="000000000000" w:firstRow="0" w:lastRow="0" w:firstColumn="0" w:lastColumn="0" w:oddVBand="0" w:evenVBand="0" w:oddHBand="0" w:evenHBand="0" w:firstRowFirstColumn="0" w:firstRowLastColumn="0" w:lastRowFirstColumn="0" w:lastRowLastColumn="0"/>
+            </w:pPr>
+            <w:r>
+              <w:t>Kian</w:t>
+            </w:r>
+          </w:p>
+        </w:tc>
+        <w:tc>
+          <w:tcPr>
+            <w:tcW w:w="1080" w:type="dxa"/>
+            <w:tcBorders>
+              <w:top w:val="nil"/>
+              <w:bottom w:val="nil"/>
+            </w:tcBorders>
+          </w:tcPr>
+          <w:p>
+            <w:pPr>
+              <w:ind w:left="0"/>
+              <w:cnfStyle w:val="000000000000" w:firstRow="0" w:lastRow="0" w:firstColumn="0" w:lastColumn="0" w:oddVBand="0" w:evenVBand="0" w:oddHBand="0" w:evenHBand="0" w:firstRowFirstColumn="0" w:firstRowLastColumn="0" w:lastRowFirstColumn="0" w:lastRowLastColumn="0"/>
+            </w:pPr>
+            <w:r>
+              <w:t>2</w:t>
+            </w:r>
+          </w:p>
+        </w:tc>
+      </w:tr>
+      <w:tr>
+        <w:tc>
+          <w:tcPr>
+            <w:cnfStyle w:val="001000000000" w:firstRow="0" w:lastRow="0" w:firstColumn="1" w:lastColumn="0" w:oddVBand="0" w:evenVBand="0" w:oddHBand="0" w:evenHBand="0" w:firstRowFirstColumn="0" w:firstRowLastColumn="0" w:lastRowFirstColumn="0" w:lastRowLastColumn="0"/>
+            <w:tcW w:w="3510" w:type="dxa"/>
+            <w:tcBorders>
+              <w:top w:val="nil"/>
+              <w:bottom w:val="nil"/>
+            </w:tcBorders>
+          </w:tcPr>
+          <w:p>
+            <w:pPr>
+              <w:ind w:left="0"/>
+            </w:pPr>
+            <w:r>
+              <w:t>Coverage Report</w:t>
+            </w:r>
+          </w:p>
+        </w:tc>
+        <w:tc>
+          <w:tcPr>
+            <w:tcW w:w="3150" w:type="dxa"/>
+            <w:tcBorders>
+              <w:top w:val="nil"/>
+              <w:bottom w:val="nil"/>
+            </w:tcBorders>
+          </w:tcPr>
+          <w:p>
+            <w:pPr>
+              <w:ind w:left="0"/>
+              <w:cnfStyle w:val="000000000000" w:firstRow="0" w:lastRow="0" w:firstColumn="0" w:lastColumn="0" w:oddVBand="0" w:evenVBand="0" w:oddHBand="0" w:evenHBand="0" w:firstRowFirstColumn="0" w:firstRowLastColumn="0" w:lastRowFirstColumn="0" w:lastRowLastColumn="0"/>
+            </w:pPr>
+            <w:r>
+              <w:t>In Progress</w:t>
+            </w:r>
+          </w:p>
+        </w:tc>
+        <w:tc>
+          <w:tcPr>
+            <w:tcW w:w="1620" w:type="dxa"/>
+            <w:tcBorders>
+              <w:top w:val="nil"/>
+              <w:bottom w:val="nil"/>
+            </w:tcBorders>
+          </w:tcPr>
+          <w:p>
+            <w:pPr>
+              <w:ind w:left="0"/>
+              <w:cnfStyle w:val="000000000000" w:firstRow="0" w:lastRow="0" w:firstColumn="0" w:lastColumn="0" w:oddVBand="0" w:evenVBand="0" w:oddHBand="0" w:evenHBand="0" w:firstRowFirstColumn="0" w:firstRowLastColumn="0" w:lastRowFirstColumn="0" w:lastRowLastColumn="0"/>
+            </w:pPr>
+            <w:r>
+              <w:t>Justin</w:t>
+            </w:r>
+          </w:p>
+        </w:tc>
+        <w:tc>
+          <w:tcPr>
+            <w:tcW w:w="1080" w:type="dxa"/>
+            <w:tcBorders>
+              <w:top w:val="nil"/>
+              <w:bottom w:val="nil"/>
+            </w:tcBorders>
+          </w:tcPr>
+          <w:p>
+            <w:pPr>
+              <w:ind w:left="0"/>
+              <w:cnfStyle w:val="000000000000" w:firstRow="0" w:lastRow="0" w:firstColumn="0" w:lastColumn="0" w:oddVBand="0" w:evenVBand="0" w:oddHBand="0" w:evenHBand="0" w:firstRowFirstColumn="0" w:firstRowLastColumn="0" w:lastRowFirstColumn="0" w:lastRowLastColumn="0"/>
+            </w:pPr>
+            <w:r>
+              <w:t>3</w:t>
+            </w:r>
+          </w:p>
+        </w:tc>
+      </w:tr>
+      <w:tr>
+        <w:tc>
+          <w:tcPr>
+            <w:cnfStyle w:val="001000000000" w:firstRow="0" w:lastRow="0" w:firstColumn="1" w:lastColumn="0" w:oddVBand="0" w:evenVBand="0" w:oddHBand="0" w:evenHBand="0" w:firstRowFirstColumn="0" w:firstRowLastColumn="0" w:lastRowFirstColumn="0" w:lastRowLastColumn="0"/>
+            <w:tcW w:w="3510" w:type="dxa"/>
+            <w:tcBorders>
+              <w:top w:val="nil"/>
+              <w:bottom w:val="nil"/>
+            </w:tcBorders>
+          </w:tcPr>
+          <w:p>
+            <w:pPr>
+              <w:ind w:left="0"/>
+            </w:pPr>
+            <w:r>
+              <w:t>Start Blackjack Minigame</w:t>
+            </w:r>
+          </w:p>
+        </w:tc>
+        <w:tc>
+          <w:tcPr>
+            <w:tcW w:w="3150" w:type="dxa"/>
+            <w:tcBorders>
+              <w:top w:val="nil"/>
+              <w:bottom w:val="nil"/>
+            </w:tcBorders>
+          </w:tcPr>
+          <w:p>
+            <w:pPr>
+              <w:ind w:left="0"/>
+              <w:cnfStyle w:val="000000000000" w:firstRow="0" w:lastRow="0" w:firstColumn="0" w:lastColumn="0" w:oddVBand="0" w:evenVBand="0" w:oddHBand="0" w:evenHBand="0" w:firstRowFirstColumn="0" w:firstRowLastColumn="0" w:lastRowFirstColumn="0" w:lastRowLastColumn="0"/>
+            </w:pPr>
+            <w:r>
+              <w:t>Completed</w:t>
+            </w:r>
+          </w:p>
+        </w:tc>
+        <w:tc>
+          <w:tcPr>
+            <w:tcW w:w="1620" w:type="dxa"/>
+            <w:tcBorders>
+              <w:top w:val="nil"/>
+              <w:bottom w:val="nil"/>
+            </w:tcBorders>
+          </w:tcPr>
+          <w:p>
+            <w:pPr>
+              <w:ind w:left="0"/>
+              <w:cnfStyle w:val="000000000000" w:firstRow="0" w:lastRow="0" w:firstColumn="0" w:lastColumn="0" w:oddVBand="0" w:evenVBand="0" w:oddHBand="0" w:evenHBand="0" w:firstRowFirstColumn="0" w:firstRowLastColumn="0" w:lastRowFirstColumn="0" w:lastRowLastColumn="0"/>
+            </w:pPr>
+            <w:r>
+              <w:t>Cameron</w:t>
+            </w:r>
+          </w:p>
+        </w:tc>
+        <w:tc>
+          <w:tcPr>
+            <w:tcW w:w="1080" w:type="dxa"/>
+            <w:tcBorders>
+              <w:top w:val="nil"/>
+              <w:bottom w:val="nil"/>
+            </w:tcBorders>
+          </w:tcPr>
+          <w:p>
+            <w:pPr>
+              <w:ind w:left="0"/>
+              <w:cnfStyle w:val="000000000000" w:firstRow="0" w:lastRow="0" w:firstColumn="0" w:lastColumn="0" w:oddVBand="0" w:evenVBand="0" w:oddHBand="0" w:evenHBand="0" w:firstRowFirstColumn="0" w:firstRowLastColumn="0" w:lastRowFirstColumn="0" w:lastRowLastColumn="0"/>
+            </w:pPr>
+            <w:r>
+              <w:t>3</w:t>
+            </w:r>
+          </w:p>
+        </w:tc>
+      </w:tr>
+      <w:tr>
+        <w:tc>
+          <w:tcPr>
+            <w:cnfStyle w:val="001000000000" w:firstRow="0" w:lastRow="0" w:firstColumn="1" w:lastColumn="0" w:oddVBand="0" w:evenVBand="0" w:oddHBand="0" w:evenHBand="0" w:firstRowFirstColumn="0" w:firstRowLastColumn="0" w:lastRowFirstColumn="0" w:lastRowLastColumn="0"/>
+            <w:tcW w:w="3510" w:type="dxa"/>
+            <w:tcBorders>
+              <w:top w:val="nil"/>
+              <w:bottom w:val="nil"/>
+            </w:tcBorders>
+          </w:tcPr>
+          <w:p>
+            <w:pPr>
+              <w:ind w:left="0"/>
+            </w:pPr>
+            <w:r>
+              <w:t>Hi-Lo Card Game</w:t>
+            </w:r>
+          </w:p>
+        </w:tc>
+        <w:tc>
+          <w:tcPr>
+            <w:tcW w:w="3150" w:type="dxa"/>
+            <w:tcBorders>
+              <w:top w:val="nil"/>
+              <w:bottom w:val="nil"/>
+            </w:tcBorders>
+          </w:tcPr>
+          <w:p>
+            <w:pPr>
+              <w:ind w:left="0"/>
+              <w:cnfStyle w:val="000000000000" w:firstRow="0" w:lastRow="0" w:firstColumn="0" w:lastColumn="0" w:oddVBand="0" w:evenVBand="0" w:oddHBand="0" w:evenHBand="0" w:firstRowFirstColumn="0" w:firstRowLastColumn="0" w:lastRowFirstColumn="0" w:lastRowLastColumn="0"/>
+            </w:pPr>
+            <w:r>
+              <w:t>Complete</w:t>
+            </w:r>
+            <w:r>
+              <w:t>d</w:t>
+            </w:r>
+          </w:p>
+        </w:tc>
+        <w:tc>
+          <w:tcPr>
+            <w:tcW w:w="1620" w:type="dxa"/>
+            <w:tcBorders>
+              <w:top w:val="nil"/>
+              <w:bottom w:val="nil"/>
+            </w:tcBorders>
+          </w:tcPr>
+          <w:p>
+            <w:pPr>
+              <w:ind w:left="0"/>
+              <w:cnfStyle w:val="000000000000" w:firstRow="0" w:lastRow="0" w:firstColumn="0" w:lastColumn="0" w:oddVBand="0" w:evenVBand="0" w:oddHBand="0" w:evenHBand="0" w:firstRowFirstColumn="0" w:firstRowLastColumn="0" w:lastRowFirstColumn="0" w:lastRowLastColumn="0"/>
+            </w:pPr>
+            <w:r>
+              <w:t>Jay</w:t>
+            </w:r>
+          </w:p>
+        </w:tc>
+        <w:tc>
+          <w:tcPr>
+            <w:tcW w:w="1080" w:type="dxa"/>
+            <w:tcBorders>
+              <w:top w:val="nil"/>
+              <w:bottom w:val="nil"/>
+            </w:tcBorders>
+          </w:tcPr>
+          <w:p>
+            <w:pPr>
+              <w:ind w:left="0"/>
+              <w:cnfStyle w:val="000000000000" w:firstRow="0" w:lastRow="0" w:firstColumn="0" w:lastColumn="0" w:oddVBand="0" w:evenVBand="0" w:oddHBand="0" w:evenHBand="0" w:firstRowFirstColumn="0" w:firstRowLastColumn="0" w:lastRowFirstColumn="0" w:lastRowLastColumn="0"/>
+            </w:pPr>
+            <w:r>
+              <w:t>5</w:t>
+            </w:r>
+          </w:p>
+        </w:tc>
+      </w:tr>
+      <w:tr>
+        <w:tc>
+          <w:tcPr>
+            <w:cnfStyle w:val="001000000000" w:firstRow="0" w:lastRow="0" w:firstColumn="1" w:lastColumn="0" w:oddVBand="0" w:evenVBand="0" w:oddHBand="0" w:evenHBand="0" w:firstRowFirstColumn="0" w:firstRowLastColumn="0" w:lastRowFirstColumn="0" w:lastRowLastColumn="0"/>
+            <w:tcW w:w="3510" w:type="dxa"/>
+            <w:tcBorders>
+              <w:top w:val="nil"/>
+            </w:tcBorders>
+          </w:tcPr>
+          <w:p>
+            <w:pPr>
+              <w:ind w:left="0"/>
+            </w:pPr>
+            <w:r>
+              <w:t>Class Diagram Updates</w:t>
+            </w:r>
+          </w:p>
+        </w:tc>
+        <w:tc>
+          <w:tcPr>
+            <w:tcW w:w="3150" w:type="dxa"/>
+            <w:tcBorders>
+              <w:top w:val="nil"/>
+            </w:tcBorders>
+          </w:tcPr>
+          <w:p>
+            <w:pPr>
+              <w:ind w:left="0"/>
+              <w:cnfStyle w:val="000000000000" w:firstRow="0" w:lastRow="0" w:firstColumn="0" w:lastColumn="0" w:oddVBand="0" w:evenVBand="0" w:oddHBand="0" w:evenHBand="0" w:firstRowFirstColumn="0" w:firstRowLastColumn="0" w:lastRowFirstColumn="0" w:lastRowLastColumn="0"/>
+            </w:pPr>
+            <w:r>
+              <w:t>Completed</w:t>
+            </w:r>
+          </w:p>
+        </w:tc>
+        <w:tc>
+          <w:tcPr>
+            <w:tcW w:w="1620" w:type="dxa"/>
+            <w:tcBorders>
+              <w:top w:val="nil"/>
+            </w:tcBorders>
+          </w:tcPr>
+          <w:p>
+            <w:pPr>
+              <w:ind w:left="0"/>
+              <w:cnfStyle w:val="000000000000" w:firstRow="0" w:lastRow="0" w:firstColumn="0" w:lastColumn="0" w:oddVBand="0" w:evenVBand="0" w:oddHBand="0" w:evenHBand="0" w:firstRowFirstColumn="0" w:firstRowLastColumn="0" w:lastRowFirstColumn="0" w:lastRowLastColumn="0"/>
+            </w:pPr>
+            <w:r>
+              <w:t>Kian</w:t>
+            </w:r>
+          </w:p>
+        </w:tc>
+        <w:tc>
+          <w:tcPr>
+            <w:tcW w:w="1080" w:type="dxa"/>
+            <w:tcBorders>
+              <w:top w:val="nil"/>
+            </w:tcBorders>
+          </w:tcPr>
+          <w:p>
+            <w:pPr>
+              <w:ind w:left="0"/>
+              <w:cnfStyle w:val="000000000000" w:firstRow="0" w:lastRow="0" w:firstColumn="0" w:lastColumn="0" w:oddVBand="0" w:evenVBand="0" w:oddHBand="0" w:evenHBand="0" w:firstRowFirstColumn="0" w:firstRowLastColumn="0" w:lastRowFirstColumn="0" w:lastRowLastColumn="0"/>
+            </w:pPr>
+            <w:r>
+              <w:t>2</w:t>
+            </w:r>
+          </w:p>
+        </w:tc>
+      </w:tr>
+    </w:tbl>
+    <w:p>
+      <w:pPr>
+        <w:spacing w:before="0" w:after="0"/>
+        <w:ind w:left="0"/>
+        <w:jc w:val="left"/>
+      </w:pPr>
+    </w:p>
+    <w:p>
+      <w:pPr>
+        <w:spacing w:before="0" w:after="0"/>
+        <w:ind w:left="0"/>
+        <w:jc w:val="left"/>
+      </w:pPr>
+      <w:r>
+        <w:rPr>
+          <w:b/>
+          <w:bCs/>
+        </w:rPr>
+        <w:t xml:space="preserve">Estimated Velocity: </w:t>
+      </w:r>
+      <w:r>
+        <w:t>3</w:t>
+      </w:r>
+      <w:r>
+        <w:t>6</w:t>
+      </w:r>
+      <w:r>
+        <w:t xml:space="preserve"> points</w:t>
+      </w:r>
+    </w:p>
+    <w:p>
+      <w:pPr>
+        <w:spacing w:before="0" w:after="0"/>
+        <w:ind w:left="0"/>
+        <w:jc w:val="left"/>
+      </w:pPr>
+      <w:r>
+        <w:rPr>
+          <w:b/>
+          <w:bCs/>
+        </w:rPr>
+        <w:t xml:space="preserve">Effective Velocity: </w:t>
+      </w:r>
+      <w:r>
+        <w:t>78</w:t>
+      </w:r>
+      <w:r>
+        <w:t>% (</w:t>
+      </w:r>
+      <w:r>
+        <w:t>28</w:t>
+      </w:r>
+      <w:r>
+        <w:t>/3</w:t>
+      </w:r>
+      <w:r>
+        <w:t>6</w:t>
+      </w:r>
+      <w:r>
+        <w:t>)</w:t>
+      </w:r>
+    </w:p>
+    <w:p>
+      <w:pPr>
+        <w:spacing w:before="0" w:after="0"/>
+        <w:ind w:left="0"/>
+        <w:jc w:val="left"/>
+      </w:pPr>
     </w:p>
     <w:sectPr>
       <w:headerReference w:type="default" r:id="rId13"/>
@@ -4276,7 +7186,7 @@
         <w:color w:val="7F7F7F"/>
         <w:spacing w:val="60"/>
       </w:rPr>
-      <w:t>11/8/2022</w:t>
+      <w:t>11/15/2022</w:t>
     </w:r>
     <w:r>
       <w:rPr>

</xml_diff>